<commit_message>
new Makefile and task_affinity_support.c
</commit_message>
<xml_diff>
--- a/documents/Dokumentation.docx
+++ b/documents/Dokumentation.docx
@@ -1012,6 +1012,13 @@
         </w:rPr>
         <w:t xml:space="preserve"> </w:t>
       </w:r>
+      <w:r>
+        <w:rPr>
+          <w:rFonts w:ascii="Lucida Console" w:hAnsi="Lucida Console"/>
+          <w:sz w:val="20"/>
+        </w:rPr>
+        <w:t xml:space="preserve">//zu allgemein -&gt; kmp_affinity_selection_strategy_t </w:t>
+      </w:r>
     </w:p>
     <w:p>
       <w:pPr>
@@ -1183,8 +1190,11 @@
           <w:numId w:val="1"/>
         </w:numPr>
         <w:rPr>
-          <w:rFonts w:ascii="Lucida Console" w:hAnsi="Lucida Console"/>
-          <w:sz w:val="20"/>
+          <w:rFonts w:ascii="Consolas" w:eastAsia="Times New Roman" w:hAnsi="Consolas" w:cs="Times New Roman"/>
+          <w:color w:val="61AFEF"/>
+          <w:sz w:val="21"/>
+          <w:szCs w:val="21"/>
+          <w:lang w:eastAsia="en-GB"/>
         </w:rPr>
       </w:pPr>
       <w:r>
@@ -1204,9 +1214,2348 @@
           <w:lang w:eastAsia="en-GB"/>
         </w:rPr>
         <w:t>affinity_schedule</w:t>
+      </w:r>
+    </w:p>
+    <w:p>
+      <w:pPr>
+        <w:rPr>
+          <w:rFonts w:ascii="Consolas" w:eastAsia="Times New Roman" w:hAnsi="Consolas" w:cs="Times New Roman"/>
+          <w:color w:val="61AFEF"/>
+          <w:sz w:val="21"/>
+          <w:szCs w:val="21"/>
+          <w:lang w:eastAsia="en-GB"/>
+        </w:rPr>
+      </w:pPr>
+      <w:r>
+        <w:rPr>
+          <w:rFonts w:ascii="Consolas" w:eastAsia="Times New Roman" w:hAnsi="Consolas" w:cs="Times New Roman"/>
+          <w:color w:val="61AFEF"/>
+          <w:sz w:val="21"/>
+          <w:szCs w:val="21"/>
+          <w:lang w:eastAsia="en-GB"/>
+        </w:rPr>
+        <w:br w:type="page"/>
+      </w:r>
+    </w:p>
+    <w:p>
+      <w:pPr>
+        <w:shd w:val="clear" w:color="auto" w:fill="282C34"/>
+        <w:spacing w:after="0" w:line="240" w:lineRule="atLeast"/>
+        <w:rPr>
+          <w:rFonts w:ascii="Consolas" w:eastAsia="Times New Roman" w:hAnsi="Consolas" w:cs="Times New Roman"/>
+          <w:color w:val="BBBBBB"/>
+          <w:sz w:val="21"/>
+          <w:szCs w:val="21"/>
+          <w:lang w:eastAsia="en-GB"/>
+        </w:rPr>
+      </w:pPr>
+      <w:r>
+        <w:rPr>
+          <w:rFonts w:ascii="Consolas" w:eastAsia="Times New Roman" w:hAnsi="Consolas" w:cs="Times New Roman"/>
+          <w:color w:val="C678DD"/>
+          <w:sz w:val="21"/>
+          <w:szCs w:val="21"/>
+          <w:lang w:eastAsia="en-GB"/>
+        </w:rPr>
+        <w:lastRenderedPageBreak/>
+        <w:t>typedef</w:t>
+      </w:r>
+      <w:r>
+        <w:rPr>
+          <w:rFonts w:ascii="Consolas" w:eastAsia="Times New Roman" w:hAnsi="Consolas" w:cs="Times New Roman"/>
+          <w:color w:val="BBBBBB"/>
+          <w:sz w:val="21"/>
+          <w:szCs w:val="21"/>
+          <w:lang w:eastAsia="en-GB"/>
+        </w:rPr>
+        <w:t xml:space="preserve"> </w:t>
+      </w:r>
+      <w:r>
+        <w:rPr>
+          <w:rFonts w:ascii="Consolas" w:eastAsia="Times New Roman" w:hAnsi="Consolas" w:cs="Times New Roman"/>
+          <w:color w:val="C678DD"/>
+          <w:sz w:val="21"/>
+          <w:szCs w:val="21"/>
+          <w:lang w:eastAsia="en-GB"/>
+        </w:rPr>
+        <w:t>enum</w:t>
+      </w:r>
+      <w:r>
+        <w:rPr>
+          <w:rFonts w:ascii="Consolas" w:eastAsia="Times New Roman" w:hAnsi="Consolas" w:cs="Times New Roman"/>
+          <w:color w:val="BBBBBB"/>
+          <w:sz w:val="21"/>
+          <w:szCs w:val="21"/>
+          <w:lang w:eastAsia="en-GB"/>
+        </w:rPr>
+        <w:t xml:space="preserve"> </w:t>
+      </w:r>
+      <w:r>
+        <w:rPr>
+          <w:rFonts w:ascii="Consolas" w:eastAsia="Times New Roman" w:hAnsi="Consolas" w:cs="Times New Roman"/>
+          <w:color w:val="E5C07B"/>
+          <w:sz w:val="21"/>
+          <w:szCs w:val="21"/>
+          <w:lang w:eastAsia="en-GB"/>
+        </w:rPr>
+        <w:t>kmp_affinity_thread_selection_mode_t</w:t>
+      </w:r>
+      <w:r>
+        <w:rPr>
+          <w:rFonts w:ascii="Consolas" w:eastAsia="Times New Roman" w:hAnsi="Consolas" w:cs="Times New Roman"/>
+          <w:color w:val="BBBBBB"/>
+          <w:sz w:val="21"/>
+          <w:szCs w:val="21"/>
+          <w:lang w:eastAsia="en-GB"/>
+        </w:rPr>
+        <w:t xml:space="preserve"> {</w:t>
+      </w:r>
+    </w:p>
+    <w:p>
+      <w:pPr>
+        <w:shd w:val="clear" w:color="auto" w:fill="282C34"/>
+        <w:spacing w:after="0" w:line="240" w:lineRule="atLeast"/>
+        <w:rPr>
+          <w:rFonts w:ascii="Consolas" w:eastAsia="Times New Roman" w:hAnsi="Consolas" w:cs="Times New Roman"/>
+          <w:color w:val="BBBBBB"/>
+          <w:sz w:val="21"/>
+          <w:szCs w:val="21"/>
+          <w:lang w:eastAsia="en-GB"/>
+        </w:rPr>
+      </w:pPr>
+      <w:r>
+        <w:rPr>
+          <w:rFonts w:ascii="Consolas" w:eastAsia="Times New Roman" w:hAnsi="Consolas" w:cs="Times New Roman"/>
+          <w:color w:val="BBBBBB"/>
+          <w:sz w:val="21"/>
+          <w:szCs w:val="21"/>
+          <w:lang w:eastAsia="en-GB"/>
+        </w:rPr>
+        <w:t xml:space="preserve">      </w:t>
+      </w:r>
+      <w:r>
+        <w:rPr>
+          <w:rFonts w:ascii="Consolas" w:eastAsia="Times New Roman" w:hAnsi="Consolas" w:cs="Times New Roman"/>
+          <w:color w:val="E06C75"/>
+          <w:sz w:val="21"/>
+          <w:szCs w:val="21"/>
+          <w:lang w:eastAsia="en-GB"/>
+        </w:rPr>
+        <w:t>kmp_affinity_thread_selection_mode_first</w:t>
+      </w:r>
+      <w:r>
+        <w:rPr>
+          <w:rFonts w:ascii="Consolas" w:eastAsia="Times New Roman" w:hAnsi="Consolas" w:cs="Times New Roman"/>
+          <w:color w:val="BBBBBB"/>
+          <w:sz w:val="21"/>
+          <w:szCs w:val="21"/>
+          <w:lang w:eastAsia="en-GB"/>
+        </w:rPr>
+        <w:t xml:space="preserve"> </w:t>
+      </w:r>
+      <w:r>
+        <w:rPr>
+          <w:rFonts w:ascii="Consolas" w:eastAsia="Times New Roman" w:hAnsi="Consolas" w:cs="Times New Roman"/>
+          <w:color w:val="C678DD"/>
+          <w:sz w:val="21"/>
+          <w:szCs w:val="21"/>
+          <w:lang w:eastAsia="en-GB"/>
+        </w:rPr>
+        <w:t>=</w:t>
+      </w:r>
+      <w:r>
+        <w:rPr>
+          <w:rFonts w:ascii="Consolas" w:eastAsia="Times New Roman" w:hAnsi="Consolas" w:cs="Times New Roman"/>
+          <w:color w:val="BBBBBB"/>
+          <w:sz w:val="21"/>
+          <w:szCs w:val="21"/>
+          <w:lang w:eastAsia="en-GB"/>
+        </w:rPr>
+        <w:t xml:space="preserve"> </w:t>
+      </w:r>
+      <w:r>
+        <w:rPr>
+          <w:rFonts w:ascii="Consolas" w:eastAsia="Times New Roman" w:hAnsi="Consolas" w:cs="Times New Roman"/>
+          <w:color w:val="D19A66"/>
+          <w:sz w:val="21"/>
+          <w:szCs w:val="21"/>
+          <w:lang w:eastAsia="en-GB"/>
+        </w:rPr>
+        <w:t>0</w:t>
+      </w:r>
+      <w:r>
+        <w:rPr>
+          <w:rFonts w:ascii="Consolas" w:eastAsia="Times New Roman" w:hAnsi="Consolas" w:cs="Times New Roman"/>
+          <w:color w:val="BBBBBB"/>
+          <w:sz w:val="21"/>
+          <w:szCs w:val="21"/>
+          <w:lang w:eastAsia="en-GB"/>
+        </w:rPr>
+        <w:t>,</w:t>
+      </w:r>
+    </w:p>
+    <w:p>
+      <w:pPr>
+        <w:shd w:val="clear" w:color="auto" w:fill="282C34"/>
+        <w:spacing w:after="0" w:line="240" w:lineRule="atLeast"/>
+        <w:rPr>
+          <w:rFonts w:ascii="Consolas" w:eastAsia="Times New Roman" w:hAnsi="Consolas" w:cs="Times New Roman"/>
+          <w:color w:val="BBBBBB"/>
+          <w:sz w:val="21"/>
+          <w:szCs w:val="21"/>
+          <w:lang w:eastAsia="en-GB"/>
+        </w:rPr>
+      </w:pPr>
+      <w:r>
+        <w:rPr>
+          <w:rFonts w:ascii="Consolas" w:eastAsia="Times New Roman" w:hAnsi="Consolas" w:cs="Times New Roman"/>
+          <w:color w:val="BBBBBB"/>
+          <w:sz w:val="21"/>
+          <w:szCs w:val="21"/>
+          <w:lang w:eastAsia="en-GB"/>
+        </w:rPr>
+        <w:t xml:space="preserve">      </w:t>
+      </w:r>
+      <w:r>
+        <w:rPr>
+          <w:rFonts w:ascii="Consolas" w:eastAsia="Times New Roman" w:hAnsi="Consolas" w:cs="Times New Roman"/>
+          <w:color w:val="E06C75"/>
+          <w:sz w:val="21"/>
+          <w:szCs w:val="21"/>
+          <w:lang w:eastAsia="en-GB"/>
+        </w:rPr>
+        <w:t>kmp_affinity_thread_selection_mode_random</w:t>
+      </w:r>
+      <w:r>
+        <w:rPr>
+          <w:rFonts w:ascii="Consolas" w:eastAsia="Times New Roman" w:hAnsi="Consolas" w:cs="Times New Roman"/>
+          <w:color w:val="BBBBBB"/>
+          <w:sz w:val="21"/>
+          <w:szCs w:val="21"/>
+          <w:lang w:eastAsia="en-GB"/>
+        </w:rPr>
+        <w:t xml:space="preserve"> </w:t>
+      </w:r>
+      <w:r>
+        <w:rPr>
+          <w:rFonts w:ascii="Consolas" w:eastAsia="Times New Roman" w:hAnsi="Consolas" w:cs="Times New Roman"/>
+          <w:color w:val="C678DD"/>
+          <w:sz w:val="21"/>
+          <w:szCs w:val="21"/>
+          <w:lang w:eastAsia="en-GB"/>
+        </w:rPr>
+        <w:t>=</w:t>
+      </w:r>
+      <w:r>
+        <w:rPr>
+          <w:rFonts w:ascii="Consolas" w:eastAsia="Times New Roman" w:hAnsi="Consolas" w:cs="Times New Roman"/>
+          <w:color w:val="BBBBBB"/>
+          <w:sz w:val="21"/>
+          <w:szCs w:val="21"/>
+          <w:lang w:eastAsia="en-GB"/>
+        </w:rPr>
+        <w:t xml:space="preserve"> </w:t>
+      </w:r>
+      <w:r>
+        <w:rPr>
+          <w:rFonts w:ascii="Consolas" w:eastAsia="Times New Roman" w:hAnsi="Consolas" w:cs="Times New Roman"/>
+          <w:color w:val="D19A66"/>
+          <w:sz w:val="21"/>
+          <w:szCs w:val="21"/>
+          <w:lang w:eastAsia="en-GB"/>
+        </w:rPr>
+        <w:t>1</w:t>
+      </w:r>
+      <w:r>
+        <w:rPr>
+          <w:rFonts w:ascii="Consolas" w:eastAsia="Times New Roman" w:hAnsi="Consolas" w:cs="Times New Roman"/>
+          <w:color w:val="BBBBBB"/>
+          <w:sz w:val="21"/>
+          <w:szCs w:val="21"/>
+          <w:lang w:eastAsia="en-GB"/>
+        </w:rPr>
+        <w:t>,</w:t>
+      </w:r>
+    </w:p>
+    <w:p>
+      <w:pPr>
+        <w:shd w:val="clear" w:color="auto" w:fill="282C34"/>
+        <w:spacing w:after="0" w:line="240" w:lineRule="atLeast"/>
+        <w:rPr>
+          <w:rFonts w:ascii="Consolas" w:eastAsia="Times New Roman" w:hAnsi="Consolas" w:cs="Times New Roman"/>
+          <w:color w:val="BBBBBB"/>
+          <w:sz w:val="21"/>
+          <w:szCs w:val="21"/>
+          <w:lang w:eastAsia="en-GB"/>
+        </w:rPr>
+      </w:pPr>
+      <w:r>
+        <w:rPr>
+          <w:rFonts w:ascii="Consolas" w:eastAsia="Times New Roman" w:hAnsi="Consolas" w:cs="Times New Roman"/>
+          <w:color w:val="BBBBBB"/>
+          <w:sz w:val="21"/>
+          <w:szCs w:val="21"/>
+          <w:lang w:eastAsia="en-GB"/>
+        </w:rPr>
+        <w:t xml:space="preserve">      </w:t>
+      </w:r>
+      <w:r>
+        <w:rPr>
+          <w:rFonts w:ascii="Consolas" w:eastAsia="Times New Roman" w:hAnsi="Consolas" w:cs="Times New Roman"/>
+          <w:color w:val="E06C75"/>
+          <w:sz w:val="21"/>
+          <w:szCs w:val="21"/>
+          <w:lang w:eastAsia="en-GB"/>
+        </w:rPr>
+        <w:t>kmp_affinity_thread_selection_mode_lowest_wl</w:t>
+      </w:r>
+      <w:r>
+        <w:rPr>
+          <w:rFonts w:ascii="Consolas" w:eastAsia="Times New Roman" w:hAnsi="Consolas" w:cs="Times New Roman"/>
+          <w:color w:val="BBBBBB"/>
+          <w:sz w:val="21"/>
+          <w:szCs w:val="21"/>
+          <w:lang w:eastAsia="en-GB"/>
+        </w:rPr>
+        <w:t xml:space="preserve"> </w:t>
+      </w:r>
+      <w:r>
+        <w:rPr>
+          <w:rFonts w:ascii="Consolas" w:eastAsia="Times New Roman" w:hAnsi="Consolas" w:cs="Times New Roman"/>
+          <w:color w:val="C678DD"/>
+          <w:sz w:val="21"/>
+          <w:szCs w:val="21"/>
+          <w:lang w:eastAsia="en-GB"/>
+        </w:rPr>
+        <w:t>=</w:t>
+      </w:r>
+      <w:r>
+        <w:rPr>
+          <w:rFonts w:ascii="Consolas" w:eastAsia="Times New Roman" w:hAnsi="Consolas" w:cs="Times New Roman"/>
+          <w:color w:val="BBBBBB"/>
+          <w:sz w:val="21"/>
+          <w:szCs w:val="21"/>
+          <w:lang w:eastAsia="en-GB"/>
+        </w:rPr>
+        <w:t xml:space="preserve"> </w:t>
+      </w:r>
+      <w:r>
+        <w:rPr>
+          <w:rFonts w:ascii="Consolas" w:eastAsia="Times New Roman" w:hAnsi="Consolas" w:cs="Times New Roman"/>
+          <w:color w:val="D19A66"/>
+          <w:sz w:val="21"/>
+          <w:szCs w:val="21"/>
+          <w:lang w:eastAsia="en-GB"/>
+        </w:rPr>
+        <w:t>2</w:t>
+      </w:r>
+      <w:r>
+        <w:rPr>
+          <w:rFonts w:ascii="Consolas" w:eastAsia="Times New Roman" w:hAnsi="Consolas" w:cs="Times New Roman"/>
+          <w:color w:val="BBBBBB"/>
+          <w:sz w:val="21"/>
+          <w:szCs w:val="21"/>
+          <w:lang w:eastAsia="en-GB"/>
+        </w:rPr>
+        <w:t>,</w:t>
+      </w:r>
+    </w:p>
+    <w:p>
+      <w:pPr>
+        <w:shd w:val="clear" w:color="auto" w:fill="282C34"/>
+        <w:spacing w:after="0" w:line="240" w:lineRule="atLeast"/>
+        <w:rPr>
+          <w:rFonts w:ascii="Consolas" w:eastAsia="Times New Roman" w:hAnsi="Consolas" w:cs="Times New Roman"/>
+          <w:color w:val="BBBBBB"/>
+          <w:sz w:val="21"/>
+          <w:szCs w:val="21"/>
+          <w:lang w:eastAsia="en-GB"/>
+        </w:rPr>
+      </w:pPr>
+      <w:r>
+        <w:rPr>
+          <w:rFonts w:ascii="Consolas" w:eastAsia="Times New Roman" w:hAnsi="Consolas" w:cs="Times New Roman"/>
+          <w:color w:val="BBBBBB"/>
+          <w:sz w:val="21"/>
+          <w:szCs w:val="21"/>
+          <w:lang w:eastAsia="en-GB"/>
+        </w:rPr>
+        <w:t xml:space="preserve">      </w:t>
+      </w:r>
+      <w:r>
+        <w:rPr>
+          <w:rFonts w:ascii="Consolas" w:eastAsia="Times New Roman" w:hAnsi="Consolas" w:cs="Times New Roman"/>
+          <w:color w:val="E06C75"/>
+          <w:sz w:val="21"/>
+          <w:szCs w:val="21"/>
+          <w:lang w:eastAsia="en-GB"/>
+        </w:rPr>
+        <w:t>kmp_affinity_thread_selection_mode_round_robin</w:t>
+      </w:r>
+      <w:r>
+        <w:rPr>
+          <w:rFonts w:ascii="Consolas" w:eastAsia="Times New Roman" w:hAnsi="Consolas" w:cs="Times New Roman"/>
+          <w:color w:val="BBBBBB"/>
+          <w:sz w:val="21"/>
+          <w:szCs w:val="21"/>
+          <w:lang w:eastAsia="en-GB"/>
+        </w:rPr>
+        <w:t xml:space="preserve"> </w:t>
+      </w:r>
+      <w:r>
+        <w:rPr>
+          <w:rFonts w:ascii="Consolas" w:eastAsia="Times New Roman" w:hAnsi="Consolas" w:cs="Times New Roman"/>
+          <w:color w:val="C678DD"/>
+          <w:sz w:val="21"/>
+          <w:szCs w:val="21"/>
+          <w:lang w:eastAsia="en-GB"/>
+        </w:rPr>
+        <w:t>=</w:t>
+      </w:r>
+      <w:r>
+        <w:rPr>
+          <w:rFonts w:ascii="Consolas" w:eastAsia="Times New Roman" w:hAnsi="Consolas" w:cs="Times New Roman"/>
+          <w:color w:val="BBBBBB"/>
+          <w:sz w:val="21"/>
+          <w:szCs w:val="21"/>
+          <w:lang w:eastAsia="en-GB"/>
+        </w:rPr>
+        <w:t xml:space="preserve"> </w:t>
+      </w:r>
+      <w:r>
+        <w:rPr>
+          <w:rFonts w:ascii="Consolas" w:eastAsia="Times New Roman" w:hAnsi="Consolas" w:cs="Times New Roman"/>
+          <w:color w:val="D19A66"/>
+          <w:sz w:val="21"/>
+          <w:szCs w:val="21"/>
+          <w:lang w:eastAsia="en-GB"/>
+        </w:rPr>
+        <w:t>3</w:t>
+      </w:r>
+      <w:r>
+        <w:rPr>
+          <w:rFonts w:ascii="Consolas" w:eastAsia="Times New Roman" w:hAnsi="Consolas" w:cs="Times New Roman"/>
+          <w:color w:val="BBBBBB"/>
+          <w:sz w:val="21"/>
+          <w:szCs w:val="21"/>
+          <w:lang w:eastAsia="en-GB"/>
+        </w:rPr>
+        <w:t>,</w:t>
+      </w:r>
+    </w:p>
+    <w:p>
+      <w:pPr>
+        <w:shd w:val="clear" w:color="auto" w:fill="282C34"/>
+        <w:spacing w:after="0" w:line="240" w:lineRule="atLeast"/>
+        <w:rPr>
+          <w:rFonts w:ascii="Consolas" w:eastAsia="Times New Roman" w:hAnsi="Consolas" w:cs="Times New Roman"/>
+          <w:color w:val="BBBBBB"/>
+          <w:sz w:val="21"/>
+          <w:szCs w:val="21"/>
+          <w:lang w:eastAsia="en-GB"/>
+        </w:rPr>
+      </w:pPr>
+      <w:r>
+        <w:rPr>
+          <w:rFonts w:ascii="Consolas" w:eastAsia="Times New Roman" w:hAnsi="Consolas" w:cs="Times New Roman"/>
+          <w:color w:val="BBBBBB"/>
+          <w:sz w:val="21"/>
+          <w:szCs w:val="21"/>
+          <w:lang w:eastAsia="en-GB"/>
+        </w:rPr>
+        <w:t xml:space="preserve">      </w:t>
+      </w:r>
+      <w:r>
+        <w:rPr>
+          <w:rFonts w:ascii="Consolas" w:eastAsia="Times New Roman" w:hAnsi="Consolas" w:cs="Times New Roman"/>
+          <w:color w:val="E06C75"/>
+          <w:sz w:val="21"/>
+          <w:szCs w:val="21"/>
+          <w:lang w:eastAsia="en-GB"/>
+        </w:rPr>
+        <w:t>kmp_affinity_thread_selection_mode_private</w:t>
+      </w:r>
+      <w:r>
+        <w:rPr>
+          <w:rFonts w:ascii="Consolas" w:eastAsia="Times New Roman" w:hAnsi="Consolas" w:cs="Times New Roman"/>
+          <w:color w:val="BBBBBB"/>
+          <w:sz w:val="21"/>
+          <w:szCs w:val="21"/>
+          <w:lang w:eastAsia="en-GB"/>
+        </w:rPr>
+        <w:t xml:space="preserve"> </w:t>
+      </w:r>
+      <w:r>
+        <w:rPr>
+          <w:rFonts w:ascii="Consolas" w:eastAsia="Times New Roman" w:hAnsi="Consolas" w:cs="Times New Roman"/>
+          <w:color w:val="C678DD"/>
+          <w:sz w:val="21"/>
+          <w:szCs w:val="21"/>
+          <w:lang w:eastAsia="en-GB"/>
+        </w:rPr>
+        <w:t>=</w:t>
+      </w:r>
+      <w:r>
+        <w:rPr>
+          <w:rFonts w:ascii="Consolas" w:eastAsia="Times New Roman" w:hAnsi="Consolas" w:cs="Times New Roman"/>
+          <w:color w:val="BBBBBB"/>
+          <w:sz w:val="21"/>
+          <w:szCs w:val="21"/>
+          <w:lang w:eastAsia="en-GB"/>
+        </w:rPr>
+        <w:t xml:space="preserve"> </w:t>
+      </w:r>
+      <w:r>
+        <w:rPr>
+          <w:rFonts w:ascii="Consolas" w:eastAsia="Times New Roman" w:hAnsi="Consolas" w:cs="Times New Roman"/>
+          <w:color w:val="D19A66"/>
+          <w:sz w:val="21"/>
+          <w:szCs w:val="21"/>
+          <w:lang w:eastAsia="en-GB"/>
+        </w:rPr>
+        <w:t>4</w:t>
+      </w:r>
+      <w:r>
+        <w:rPr>
+          <w:rFonts w:ascii="Consolas" w:eastAsia="Times New Roman" w:hAnsi="Consolas" w:cs="Times New Roman"/>
+          <w:color w:val="BBBBBB"/>
+          <w:sz w:val="21"/>
+          <w:szCs w:val="21"/>
+          <w:lang w:eastAsia="en-GB"/>
+        </w:rPr>
+        <w:t>,</w:t>
+      </w:r>
+    </w:p>
+    <w:p>
+      <w:pPr>
+        <w:shd w:val="clear" w:color="auto" w:fill="282C34"/>
+        <w:spacing w:after="0" w:line="240" w:lineRule="atLeast"/>
+        <w:rPr>
+          <w:rFonts w:ascii="Consolas" w:eastAsia="Times New Roman" w:hAnsi="Consolas" w:cs="Times New Roman"/>
+          <w:color w:val="BBBBBB"/>
+          <w:sz w:val="21"/>
+          <w:szCs w:val="21"/>
+          <w:lang w:eastAsia="en-GB"/>
+        </w:rPr>
+      </w:pPr>
+      <w:r>
+        <w:rPr>
+          <w:rFonts w:ascii="Consolas" w:eastAsia="Times New Roman" w:hAnsi="Consolas" w:cs="Times New Roman"/>
+          <w:color w:val="BBBBBB"/>
+          <w:sz w:val="21"/>
+          <w:szCs w:val="21"/>
+          <w:lang w:eastAsia="en-GB"/>
+        </w:rPr>
+        <w:t xml:space="preserve">  } </w:t>
+      </w:r>
+      <w:r>
+        <w:rPr>
+          <w:rFonts w:ascii="Consolas" w:eastAsia="Times New Roman" w:hAnsi="Consolas" w:cs="Times New Roman"/>
+          <w:color w:val="56B6C2"/>
+          <w:sz w:val="21"/>
+          <w:szCs w:val="21"/>
+          <w:lang w:eastAsia="en-GB"/>
+        </w:rPr>
+        <w:t>kmp_affinity_thread_selection_mode_t</w:t>
+      </w:r>
+      <w:r>
+        <w:rPr>
+          <w:rFonts w:ascii="Consolas" w:eastAsia="Times New Roman" w:hAnsi="Consolas" w:cs="Times New Roman"/>
+          <w:color w:val="BBBBBB"/>
+          <w:sz w:val="21"/>
+          <w:szCs w:val="21"/>
+          <w:lang w:eastAsia="en-GB"/>
+        </w:rPr>
+        <w:t>;</w:t>
+      </w:r>
+    </w:p>
+    <w:p>
+      <w:pPr>
+        <w:shd w:val="clear" w:color="auto" w:fill="282C34"/>
+        <w:spacing w:after="0" w:line="240" w:lineRule="atLeast"/>
+        <w:rPr>
+          <w:rFonts w:ascii="Consolas" w:eastAsia="Times New Roman" w:hAnsi="Consolas" w:cs="Times New Roman"/>
+          <w:color w:val="BBBBBB"/>
+          <w:sz w:val="21"/>
+          <w:szCs w:val="21"/>
+          <w:lang w:eastAsia="en-GB"/>
+        </w:rPr>
+      </w:pPr>
+    </w:p>
+    <w:p>
+      <w:pPr>
+        <w:shd w:val="clear" w:color="auto" w:fill="282C34"/>
+        <w:spacing w:after="0" w:line="240" w:lineRule="atLeast"/>
+        <w:rPr>
+          <w:rFonts w:ascii="Consolas" w:eastAsia="Times New Roman" w:hAnsi="Consolas" w:cs="Times New Roman"/>
+          <w:color w:val="BBBBBB"/>
+          <w:sz w:val="21"/>
+          <w:szCs w:val="21"/>
+          <w:lang w:eastAsia="en-GB"/>
+        </w:rPr>
+      </w:pPr>
+      <w:r>
+        <w:rPr>
+          <w:rFonts w:ascii="Consolas" w:eastAsia="Times New Roman" w:hAnsi="Consolas" w:cs="Times New Roman"/>
+          <w:color w:val="BBBBBB"/>
+          <w:sz w:val="21"/>
+          <w:szCs w:val="21"/>
+          <w:lang w:eastAsia="en-GB"/>
+        </w:rPr>
+        <w:t xml:space="preserve">  </w:t>
+      </w:r>
+      <w:r>
+        <w:rPr>
+          <w:rFonts w:ascii="Consolas" w:eastAsia="Times New Roman" w:hAnsi="Consolas" w:cs="Times New Roman"/>
+          <w:color w:val="C678DD"/>
+          <w:sz w:val="21"/>
+          <w:szCs w:val="21"/>
+          <w:lang w:eastAsia="en-GB"/>
+        </w:rPr>
+        <w:t>typedef</w:t>
+      </w:r>
+      <w:r>
+        <w:rPr>
+          <w:rFonts w:ascii="Consolas" w:eastAsia="Times New Roman" w:hAnsi="Consolas" w:cs="Times New Roman"/>
+          <w:color w:val="BBBBBB"/>
+          <w:sz w:val="21"/>
+          <w:szCs w:val="21"/>
+          <w:lang w:eastAsia="en-GB"/>
+        </w:rPr>
+        <w:t xml:space="preserve"> </w:t>
+      </w:r>
+      <w:r>
+        <w:rPr>
+          <w:rFonts w:ascii="Consolas" w:eastAsia="Times New Roman" w:hAnsi="Consolas" w:cs="Times New Roman"/>
+          <w:color w:val="C678DD"/>
+          <w:sz w:val="21"/>
+          <w:szCs w:val="21"/>
+          <w:lang w:eastAsia="en-GB"/>
+        </w:rPr>
+        <w:t>enum</w:t>
+      </w:r>
+      <w:r>
+        <w:rPr>
+          <w:rFonts w:ascii="Consolas" w:eastAsia="Times New Roman" w:hAnsi="Consolas" w:cs="Times New Roman"/>
+          <w:color w:val="BBBBBB"/>
+          <w:sz w:val="21"/>
+          <w:szCs w:val="21"/>
+          <w:lang w:eastAsia="en-GB"/>
+        </w:rPr>
+        <w:t xml:space="preserve"> </w:t>
+      </w:r>
+      <w:r>
+        <w:rPr>
+          <w:rFonts w:ascii="Consolas" w:eastAsia="Times New Roman" w:hAnsi="Consolas" w:cs="Times New Roman"/>
+          <w:color w:val="E5C07B"/>
+          <w:sz w:val="21"/>
+          <w:szCs w:val="21"/>
+          <w:lang w:eastAsia="en-GB"/>
+        </w:rPr>
+        <w:t>kmp_affinity_map_mode_t</w:t>
+      </w:r>
+      <w:r>
+        <w:rPr>
+          <w:rFonts w:ascii="Consolas" w:eastAsia="Times New Roman" w:hAnsi="Consolas" w:cs="Times New Roman"/>
+          <w:color w:val="BBBBBB"/>
+          <w:sz w:val="21"/>
+          <w:szCs w:val="21"/>
+          <w:lang w:eastAsia="en-GB"/>
+        </w:rPr>
+        <w:t xml:space="preserve"> {</w:t>
+      </w:r>
+    </w:p>
+    <w:p>
+      <w:pPr>
+        <w:shd w:val="clear" w:color="auto" w:fill="282C34"/>
+        <w:spacing w:after="0" w:line="240" w:lineRule="atLeast"/>
+        <w:rPr>
+          <w:rFonts w:ascii="Consolas" w:eastAsia="Times New Roman" w:hAnsi="Consolas" w:cs="Times New Roman"/>
+          <w:color w:val="BBBBBB"/>
+          <w:sz w:val="21"/>
+          <w:szCs w:val="21"/>
+          <w:lang w:eastAsia="en-GB"/>
+        </w:rPr>
+      </w:pPr>
+      <w:r>
+        <w:rPr>
+          <w:rFonts w:ascii="Consolas" w:eastAsia="Times New Roman" w:hAnsi="Consolas" w:cs="Times New Roman"/>
+          <w:color w:val="BBBBBB"/>
+          <w:sz w:val="21"/>
+          <w:szCs w:val="21"/>
+          <w:lang w:eastAsia="en-GB"/>
+        </w:rPr>
+        <w:t xml:space="preserve">      </w:t>
+      </w:r>
+      <w:r>
+        <w:rPr>
+          <w:rFonts w:ascii="Consolas" w:eastAsia="Times New Roman" w:hAnsi="Consolas" w:cs="Times New Roman"/>
+          <w:color w:val="E06C75"/>
+          <w:sz w:val="21"/>
+          <w:szCs w:val="21"/>
+          <w:lang w:eastAsia="en-GB"/>
+        </w:rPr>
+        <w:t>kmp_affinity_map_type_thread</w:t>
+      </w:r>
+      <w:r>
+        <w:rPr>
+          <w:rFonts w:ascii="Consolas" w:eastAsia="Times New Roman" w:hAnsi="Consolas" w:cs="Times New Roman"/>
+          <w:color w:val="BBBBBB"/>
+          <w:sz w:val="21"/>
+          <w:szCs w:val="21"/>
+          <w:lang w:eastAsia="en-GB"/>
+        </w:rPr>
+        <w:t xml:space="preserve"> </w:t>
+      </w:r>
+      <w:r>
+        <w:rPr>
+          <w:rFonts w:ascii="Consolas" w:eastAsia="Times New Roman" w:hAnsi="Consolas" w:cs="Times New Roman"/>
+          <w:color w:val="C678DD"/>
+          <w:sz w:val="21"/>
+          <w:szCs w:val="21"/>
+          <w:lang w:eastAsia="en-GB"/>
+        </w:rPr>
+        <w:t>=</w:t>
+      </w:r>
+      <w:r>
+        <w:rPr>
+          <w:rFonts w:ascii="Consolas" w:eastAsia="Times New Roman" w:hAnsi="Consolas" w:cs="Times New Roman"/>
+          <w:color w:val="BBBBBB"/>
+          <w:sz w:val="21"/>
+          <w:szCs w:val="21"/>
+          <w:lang w:eastAsia="en-GB"/>
+        </w:rPr>
+        <w:t xml:space="preserve"> </w:t>
+      </w:r>
+      <w:r>
+        <w:rPr>
+          <w:rFonts w:ascii="Consolas" w:eastAsia="Times New Roman" w:hAnsi="Consolas" w:cs="Times New Roman"/>
+          <w:color w:val="D19A66"/>
+          <w:sz w:val="21"/>
+          <w:szCs w:val="21"/>
+          <w:lang w:eastAsia="en-GB"/>
+        </w:rPr>
+        <w:t>0</w:t>
+      </w:r>
+      <w:r>
+        <w:rPr>
+          <w:rFonts w:ascii="Consolas" w:eastAsia="Times New Roman" w:hAnsi="Consolas" w:cs="Times New Roman"/>
+          <w:color w:val="BBBBBB"/>
+          <w:sz w:val="21"/>
+          <w:szCs w:val="21"/>
+          <w:lang w:eastAsia="en-GB"/>
+        </w:rPr>
+        <w:t>,</w:t>
+      </w:r>
+    </w:p>
+    <w:p>
+      <w:pPr>
+        <w:shd w:val="clear" w:color="auto" w:fill="282C34"/>
+        <w:spacing w:after="0" w:line="240" w:lineRule="atLeast"/>
+        <w:rPr>
+          <w:rFonts w:ascii="Consolas" w:eastAsia="Times New Roman" w:hAnsi="Consolas" w:cs="Times New Roman"/>
+          <w:color w:val="BBBBBB"/>
+          <w:sz w:val="21"/>
+          <w:szCs w:val="21"/>
+          <w:lang w:eastAsia="en-GB"/>
+        </w:rPr>
+      </w:pPr>
+      <w:r>
+        <w:rPr>
+          <w:rFonts w:ascii="Consolas" w:eastAsia="Times New Roman" w:hAnsi="Consolas" w:cs="Times New Roman"/>
+          <w:color w:val="BBBBBB"/>
+          <w:sz w:val="21"/>
+          <w:szCs w:val="21"/>
+          <w:lang w:eastAsia="en-GB"/>
+        </w:rPr>
+        <w:t xml:space="preserve">      </w:t>
+      </w:r>
+      <w:r>
+        <w:rPr>
+          <w:rFonts w:ascii="Consolas" w:eastAsia="Times New Roman" w:hAnsi="Consolas" w:cs="Times New Roman"/>
+          <w:color w:val="E06C75"/>
+          <w:sz w:val="21"/>
+          <w:szCs w:val="21"/>
+          <w:lang w:eastAsia="en-GB"/>
+        </w:rPr>
+        <w:t>kmp_affinity_map_type_domain</w:t>
+      </w:r>
+      <w:r>
+        <w:rPr>
+          <w:rFonts w:ascii="Consolas" w:eastAsia="Times New Roman" w:hAnsi="Consolas" w:cs="Times New Roman"/>
+          <w:color w:val="BBBBBB"/>
+          <w:sz w:val="21"/>
+          <w:szCs w:val="21"/>
+          <w:lang w:eastAsia="en-GB"/>
+        </w:rPr>
+        <w:t xml:space="preserve"> </w:t>
+      </w:r>
+      <w:r>
+        <w:rPr>
+          <w:rFonts w:ascii="Consolas" w:eastAsia="Times New Roman" w:hAnsi="Consolas" w:cs="Times New Roman"/>
+          <w:color w:val="C678DD"/>
+          <w:sz w:val="21"/>
+          <w:szCs w:val="21"/>
+          <w:lang w:eastAsia="en-GB"/>
+        </w:rPr>
+        <w:t>=</w:t>
+      </w:r>
+      <w:r>
+        <w:rPr>
+          <w:rFonts w:ascii="Consolas" w:eastAsia="Times New Roman" w:hAnsi="Consolas" w:cs="Times New Roman"/>
+          <w:color w:val="BBBBBB"/>
+          <w:sz w:val="21"/>
+          <w:szCs w:val="21"/>
+          <w:lang w:eastAsia="en-GB"/>
+        </w:rPr>
+        <w:t xml:space="preserve"> </w:t>
+      </w:r>
+      <w:r>
+        <w:rPr>
+          <w:rFonts w:ascii="Consolas" w:eastAsia="Times New Roman" w:hAnsi="Consolas" w:cs="Times New Roman"/>
+          <w:color w:val="D19A66"/>
+          <w:sz w:val="21"/>
+          <w:szCs w:val="21"/>
+          <w:lang w:eastAsia="en-GB"/>
+        </w:rPr>
+        <w:t>1</w:t>
+      </w:r>
+      <w:r>
+        <w:rPr>
+          <w:rFonts w:ascii="Consolas" w:eastAsia="Times New Roman" w:hAnsi="Consolas" w:cs="Times New Roman"/>
+          <w:color w:val="BBBBBB"/>
+          <w:sz w:val="21"/>
+          <w:szCs w:val="21"/>
+          <w:lang w:eastAsia="en-GB"/>
+        </w:rPr>
+        <w:t>,</w:t>
+      </w:r>
+    </w:p>
+    <w:p>
+      <w:pPr>
+        <w:shd w:val="clear" w:color="auto" w:fill="282C34"/>
+        <w:spacing w:after="0" w:line="240" w:lineRule="atLeast"/>
+        <w:rPr>
+          <w:rFonts w:ascii="Consolas" w:eastAsia="Times New Roman" w:hAnsi="Consolas" w:cs="Times New Roman"/>
+          <w:color w:val="BBBBBB"/>
+          <w:sz w:val="21"/>
+          <w:szCs w:val="21"/>
+          <w:lang w:eastAsia="en-GB"/>
+        </w:rPr>
+      </w:pPr>
+      <w:r>
+        <w:rPr>
+          <w:rFonts w:ascii="Consolas" w:eastAsia="Times New Roman" w:hAnsi="Consolas" w:cs="Times New Roman"/>
+          <w:color w:val="BBBBBB"/>
+          <w:sz w:val="21"/>
+          <w:szCs w:val="21"/>
+          <w:lang w:eastAsia="en-GB"/>
+        </w:rPr>
+        <w:t xml:space="preserve">  } </w:t>
+      </w:r>
+      <w:r>
+        <w:rPr>
+          <w:rFonts w:ascii="Consolas" w:eastAsia="Times New Roman" w:hAnsi="Consolas" w:cs="Times New Roman"/>
+          <w:color w:val="56B6C2"/>
+          <w:sz w:val="21"/>
+          <w:szCs w:val="21"/>
+          <w:lang w:eastAsia="en-GB"/>
+        </w:rPr>
+        <w:t>kmp_affinity_map_mode_t</w:t>
+      </w:r>
+      <w:r>
+        <w:rPr>
+          <w:rFonts w:ascii="Consolas" w:eastAsia="Times New Roman" w:hAnsi="Consolas" w:cs="Times New Roman"/>
+          <w:color w:val="BBBBBB"/>
+          <w:sz w:val="21"/>
+          <w:szCs w:val="21"/>
+          <w:lang w:eastAsia="en-GB"/>
+        </w:rPr>
+        <w:t>;</w:t>
+      </w:r>
+    </w:p>
+    <w:p>
+      <w:pPr>
+        <w:shd w:val="clear" w:color="auto" w:fill="282C34"/>
+        <w:spacing w:after="0" w:line="240" w:lineRule="atLeast"/>
+        <w:rPr>
+          <w:rFonts w:ascii="Consolas" w:eastAsia="Times New Roman" w:hAnsi="Consolas" w:cs="Times New Roman"/>
+          <w:color w:val="BBBBBB"/>
+          <w:sz w:val="21"/>
+          <w:szCs w:val="21"/>
+          <w:lang w:eastAsia="en-GB"/>
+        </w:rPr>
+      </w:pPr>
+    </w:p>
+    <w:p>
+      <w:pPr>
+        <w:shd w:val="clear" w:color="auto" w:fill="282C34"/>
+        <w:spacing w:after="0" w:line="240" w:lineRule="atLeast"/>
+        <w:rPr>
+          <w:rFonts w:ascii="Consolas" w:eastAsia="Times New Roman" w:hAnsi="Consolas" w:cs="Times New Roman"/>
+          <w:color w:val="BBBBBB"/>
+          <w:sz w:val="21"/>
+          <w:szCs w:val="21"/>
+          <w:lang w:eastAsia="en-GB"/>
+        </w:rPr>
+      </w:pPr>
+      <w:r>
+        <w:rPr>
+          <w:rFonts w:ascii="Consolas" w:eastAsia="Times New Roman" w:hAnsi="Consolas" w:cs="Times New Roman"/>
+          <w:color w:val="BBBBBB"/>
+          <w:sz w:val="21"/>
+          <w:szCs w:val="21"/>
+          <w:lang w:eastAsia="en-GB"/>
+        </w:rPr>
+        <w:t xml:space="preserve">  </w:t>
+      </w:r>
+      <w:r>
+        <w:rPr>
+          <w:rFonts w:ascii="Consolas" w:eastAsia="Times New Roman" w:hAnsi="Consolas" w:cs="Times New Roman"/>
+          <w:color w:val="C678DD"/>
+          <w:sz w:val="21"/>
+          <w:szCs w:val="21"/>
+          <w:lang w:eastAsia="en-GB"/>
+        </w:rPr>
+        <w:t>typedef</w:t>
+      </w:r>
+      <w:r>
+        <w:rPr>
+          <w:rFonts w:ascii="Consolas" w:eastAsia="Times New Roman" w:hAnsi="Consolas" w:cs="Times New Roman"/>
+          <w:color w:val="BBBBBB"/>
+          <w:sz w:val="21"/>
+          <w:szCs w:val="21"/>
+          <w:lang w:eastAsia="en-GB"/>
+        </w:rPr>
+        <w:t xml:space="preserve"> </w:t>
+      </w:r>
+      <w:r>
+        <w:rPr>
+          <w:rFonts w:ascii="Consolas" w:eastAsia="Times New Roman" w:hAnsi="Consolas" w:cs="Times New Roman"/>
+          <w:color w:val="C678DD"/>
+          <w:sz w:val="21"/>
+          <w:szCs w:val="21"/>
+          <w:lang w:eastAsia="en-GB"/>
+        </w:rPr>
+        <w:t>enum</w:t>
+      </w:r>
+      <w:r>
+        <w:rPr>
+          <w:rFonts w:ascii="Consolas" w:eastAsia="Times New Roman" w:hAnsi="Consolas" w:cs="Times New Roman"/>
+          <w:color w:val="BBBBBB"/>
+          <w:sz w:val="21"/>
+          <w:szCs w:val="21"/>
+          <w:lang w:eastAsia="en-GB"/>
+        </w:rPr>
+        <w:t xml:space="preserve"> </w:t>
+      </w:r>
+      <w:r>
+        <w:rPr>
+          <w:rFonts w:ascii="Consolas" w:eastAsia="Times New Roman" w:hAnsi="Consolas" w:cs="Times New Roman"/>
+          <w:color w:val="E5C07B"/>
+          <w:sz w:val="21"/>
+          <w:szCs w:val="21"/>
+          <w:lang w:eastAsia="en-GB"/>
+        </w:rPr>
+        <w:t>kmp_affinity_page_selection_strategy_t</w:t>
+      </w:r>
+      <w:r>
+        <w:rPr>
+          <w:rFonts w:ascii="Consolas" w:eastAsia="Times New Roman" w:hAnsi="Consolas" w:cs="Times New Roman"/>
+          <w:color w:val="BBBBBB"/>
+          <w:sz w:val="21"/>
+          <w:szCs w:val="21"/>
+          <w:lang w:eastAsia="en-GB"/>
+        </w:rPr>
+        <w:t xml:space="preserve"> {</w:t>
+      </w:r>
+    </w:p>
+    <w:p>
+      <w:pPr>
+        <w:shd w:val="clear" w:color="auto" w:fill="282C34"/>
+        <w:spacing w:after="0" w:line="240" w:lineRule="atLeast"/>
+        <w:rPr>
+          <w:rFonts w:ascii="Consolas" w:eastAsia="Times New Roman" w:hAnsi="Consolas" w:cs="Times New Roman"/>
+          <w:color w:val="BBBBBB"/>
+          <w:sz w:val="21"/>
+          <w:szCs w:val="21"/>
+          <w:lang w:eastAsia="en-GB"/>
+        </w:rPr>
+      </w:pPr>
+      <w:r>
+        <w:rPr>
+          <w:rFonts w:ascii="Consolas" w:eastAsia="Times New Roman" w:hAnsi="Consolas" w:cs="Times New Roman"/>
+          <w:color w:val="BBBBBB"/>
+          <w:sz w:val="21"/>
+          <w:szCs w:val="21"/>
+          <w:lang w:eastAsia="en-GB"/>
+        </w:rPr>
+        <w:t xml:space="preserve">      </w:t>
+      </w:r>
+      <w:r>
+        <w:rPr>
+          <w:rFonts w:ascii="Consolas" w:eastAsia="Times New Roman" w:hAnsi="Consolas" w:cs="Times New Roman"/>
+          <w:color w:val="E06C75"/>
+          <w:sz w:val="21"/>
+          <w:szCs w:val="21"/>
+          <w:lang w:eastAsia="en-GB"/>
+        </w:rPr>
+        <w:t>kmp_affinity_page_mode_first_page_of_first_affinity_only</w:t>
+      </w:r>
+      <w:r>
+        <w:rPr>
+          <w:rFonts w:ascii="Consolas" w:eastAsia="Times New Roman" w:hAnsi="Consolas" w:cs="Times New Roman"/>
+          <w:color w:val="BBBBBB"/>
+          <w:sz w:val="21"/>
+          <w:szCs w:val="21"/>
+          <w:lang w:eastAsia="en-GB"/>
+        </w:rPr>
+        <w:t xml:space="preserve"> </w:t>
+      </w:r>
+      <w:r>
+        <w:rPr>
+          <w:rFonts w:ascii="Consolas" w:eastAsia="Times New Roman" w:hAnsi="Consolas" w:cs="Times New Roman"/>
+          <w:color w:val="C678DD"/>
+          <w:sz w:val="21"/>
+          <w:szCs w:val="21"/>
+          <w:lang w:eastAsia="en-GB"/>
+        </w:rPr>
+        <w:t>=</w:t>
+      </w:r>
+      <w:r>
+        <w:rPr>
+          <w:rFonts w:ascii="Consolas" w:eastAsia="Times New Roman" w:hAnsi="Consolas" w:cs="Times New Roman"/>
+          <w:color w:val="BBBBBB"/>
+          <w:sz w:val="21"/>
+          <w:szCs w:val="21"/>
+          <w:lang w:eastAsia="en-GB"/>
+        </w:rPr>
+        <w:t xml:space="preserve"> </w:t>
+      </w:r>
+      <w:r>
+        <w:rPr>
+          <w:rFonts w:ascii="Consolas" w:eastAsia="Times New Roman" w:hAnsi="Consolas" w:cs="Times New Roman"/>
+          <w:color w:val="D19A66"/>
+          <w:sz w:val="21"/>
+          <w:szCs w:val="21"/>
+          <w:lang w:eastAsia="en-GB"/>
+        </w:rPr>
+        <w:t>0</w:t>
+      </w:r>
+      <w:r>
+        <w:rPr>
+          <w:rFonts w:ascii="Consolas" w:eastAsia="Times New Roman" w:hAnsi="Consolas" w:cs="Times New Roman"/>
+          <w:color w:val="BBBBBB"/>
+          <w:sz w:val="21"/>
+          <w:szCs w:val="21"/>
+          <w:lang w:eastAsia="en-GB"/>
+        </w:rPr>
+        <w:t>,</w:t>
+      </w:r>
+    </w:p>
+    <w:p>
+      <w:pPr>
+        <w:shd w:val="clear" w:color="auto" w:fill="282C34"/>
+        <w:spacing w:after="0" w:line="240" w:lineRule="atLeast"/>
+        <w:rPr>
+          <w:rFonts w:ascii="Consolas" w:eastAsia="Times New Roman" w:hAnsi="Consolas" w:cs="Times New Roman"/>
+          <w:color w:val="BBBBBB"/>
+          <w:sz w:val="21"/>
+          <w:szCs w:val="21"/>
+          <w:lang w:eastAsia="en-GB"/>
+        </w:rPr>
+      </w:pPr>
+      <w:r>
+        <w:rPr>
+          <w:rFonts w:ascii="Consolas" w:eastAsia="Times New Roman" w:hAnsi="Consolas" w:cs="Times New Roman"/>
+          <w:color w:val="BBBBBB"/>
+          <w:sz w:val="21"/>
+          <w:szCs w:val="21"/>
+          <w:lang w:eastAsia="en-GB"/>
+        </w:rPr>
+        <w:t xml:space="preserve">      </w:t>
+      </w:r>
+      <w:r>
+        <w:rPr>
+          <w:rFonts w:ascii="Consolas" w:eastAsia="Times New Roman" w:hAnsi="Consolas" w:cs="Times New Roman"/>
+          <w:color w:val="E06C75"/>
+          <w:sz w:val="21"/>
+          <w:szCs w:val="21"/>
+          <w:lang w:eastAsia="en-GB"/>
+        </w:rPr>
+        <w:t>kmp_affinity_page_mode_divide_in_n_pages</w:t>
+      </w:r>
+      <w:r>
+        <w:rPr>
+          <w:rFonts w:ascii="Consolas" w:eastAsia="Times New Roman" w:hAnsi="Consolas" w:cs="Times New Roman"/>
+          <w:color w:val="BBBBBB"/>
+          <w:sz w:val="21"/>
+          <w:szCs w:val="21"/>
+          <w:lang w:eastAsia="en-GB"/>
+        </w:rPr>
+        <w:t xml:space="preserve"> </w:t>
+      </w:r>
+      <w:r>
+        <w:rPr>
+          <w:rFonts w:ascii="Consolas" w:eastAsia="Times New Roman" w:hAnsi="Consolas" w:cs="Times New Roman"/>
+          <w:color w:val="C678DD"/>
+          <w:sz w:val="21"/>
+          <w:szCs w:val="21"/>
+          <w:lang w:eastAsia="en-GB"/>
+        </w:rPr>
+        <w:t>=</w:t>
+      </w:r>
+      <w:r>
+        <w:rPr>
+          <w:rFonts w:ascii="Consolas" w:eastAsia="Times New Roman" w:hAnsi="Consolas" w:cs="Times New Roman"/>
+          <w:color w:val="BBBBBB"/>
+          <w:sz w:val="21"/>
+          <w:szCs w:val="21"/>
+          <w:lang w:eastAsia="en-GB"/>
+        </w:rPr>
+        <w:t xml:space="preserve"> </w:t>
+      </w:r>
+      <w:r>
+        <w:rPr>
+          <w:rFonts w:ascii="Consolas" w:eastAsia="Times New Roman" w:hAnsi="Consolas" w:cs="Times New Roman"/>
+          <w:color w:val="D19A66"/>
+          <w:sz w:val="21"/>
+          <w:szCs w:val="21"/>
+          <w:lang w:eastAsia="en-GB"/>
+        </w:rPr>
+        <w:t>1</w:t>
+      </w:r>
+      <w:r>
+        <w:rPr>
+          <w:rFonts w:ascii="Consolas" w:eastAsia="Times New Roman" w:hAnsi="Consolas" w:cs="Times New Roman"/>
+          <w:color w:val="BBBBBB"/>
+          <w:sz w:val="21"/>
+          <w:szCs w:val="21"/>
+          <w:lang w:eastAsia="en-GB"/>
+        </w:rPr>
+        <w:t>,</w:t>
+      </w:r>
+    </w:p>
+    <w:p>
+      <w:pPr>
+        <w:shd w:val="clear" w:color="auto" w:fill="282C34"/>
+        <w:spacing w:after="0" w:line="240" w:lineRule="atLeast"/>
+        <w:rPr>
+          <w:rFonts w:ascii="Consolas" w:eastAsia="Times New Roman" w:hAnsi="Consolas" w:cs="Times New Roman"/>
+          <w:color w:val="BBBBBB"/>
+          <w:sz w:val="21"/>
+          <w:szCs w:val="21"/>
+          <w:lang w:eastAsia="en-GB"/>
+        </w:rPr>
+      </w:pPr>
+      <w:r>
+        <w:rPr>
+          <w:rFonts w:ascii="Consolas" w:eastAsia="Times New Roman" w:hAnsi="Consolas" w:cs="Times New Roman"/>
+          <w:color w:val="BBBBBB"/>
+          <w:sz w:val="21"/>
+          <w:szCs w:val="21"/>
+          <w:lang w:eastAsia="en-GB"/>
+        </w:rPr>
+        <w:t xml:space="preserve">      </w:t>
+      </w:r>
+      <w:r>
+        <w:rPr>
+          <w:rFonts w:ascii="Consolas" w:eastAsia="Times New Roman" w:hAnsi="Consolas" w:cs="Times New Roman"/>
+          <w:color w:val="E06C75"/>
+          <w:sz w:val="21"/>
+          <w:szCs w:val="21"/>
+          <w:lang w:eastAsia="en-GB"/>
+        </w:rPr>
+        <w:t>kmp_affinity_page_mode_every_nth_page</w:t>
+      </w:r>
+      <w:r>
+        <w:rPr>
+          <w:rFonts w:ascii="Consolas" w:eastAsia="Times New Roman" w:hAnsi="Consolas" w:cs="Times New Roman"/>
+          <w:color w:val="BBBBBB"/>
+          <w:sz w:val="21"/>
+          <w:szCs w:val="21"/>
+          <w:lang w:eastAsia="en-GB"/>
+        </w:rPr>
+        <w:t xml:space="preserve"> </w:t>
+      </w:r>
+      <w:r>
+        <w:rPr>
+          <w:rFonts w:ascii="Consolas" w:eastAsia="Times New Roman" w:hAnsi="Consolas" w:cs="Times New Roman"/>
+          <w:color w:val="C678DD"/>
+          <w:sz w:val="21"/>
+          <w:szCs w:val="21"/>
+          <w:lang w:eastAsia="en-GB"/>
+        </w:rPr>
+        <w:t>=</w:t>
+      </w:r>
+      <w:r>
+        <w:rPr>
+          <w:rFonts w:ascii="Consolas" w:eastAsia="Times New Roman" w:hAnsi="Consolas" w:cs="Times New Roman"/>
+          <w:color w:val="BBBBBB"/>
+          <w:sz w:val="21"/>
+          <w:szCs w:val="21"/>
+          <w:lang w:eastAsia="en-GB"/>
+        </w:rPr>
+        <w:t xml:space="preserve"> </w:t>
+      </w:r>
+      <w:r>
+        <w:rPr>
+          <w:rFonts w:ascii="Consolas" w:eastAsia="Times New Roman" w:hAnsi="Consolas" w:cs="Times New Roman"/>
+          <w:color w:val="D19A66"/>
+          <w:sz w:val="21"/>
+          <w:szCs w:val="21"/>
+          <w:lang w:eastAsia="en-GB"/>
+        </w:rPr>
+        <w:t>2</w:t>
+      </w:r>
+      <w:r>
+        <w:rPr>
+          <w:rFonts w:ascii="Consolas" w:eastAsia="Times New Roman" w:hAnsi="Consolas" w:cs="Times New Roman"/>
+          <w:color w:val="BBBBBB"/>
+          <w:sz w:val="21"/>
+          <w:szCs w:val="21"/>
+          <w:lang w:eastAsia="en-GB"/>
+        </w:rPr>
+        <w:t>,</w:t>
+      </w:r>
+    </w:p>
+    <w:p>
+      <w:pPr>
+        <w:shd w:val="clear" w:color="auto" w:fill="282C34"/>
+        <w:spacing w:after="0" w:line="240" w:lineRule="atLeast"/>
+        <w:rPr>
+          <w:rFonts w:ascii="Consolas" w:eastAsia="Times New Roman" w:hAnsi="Consolas" w:cs="Times New Roman"/>
+          <w:color w:val="BBBBBB"/>
+          <w:sz w:val="21"/>
+          <w:szCs w:val="21"/>
+          <w:lang w:eastAsia="en-GB"/>
+        </w:rPr>
+      </w:pPr>
+      <w:r>
+        <w:rPr>
+          <w:rFonts w:ascii="Consolas" w:eastAsia="Times New Roman" w:hAnsi="Consolas" w:cs="Times New Roman"/>
+          <w:color w:val="BBBBBB"/>
+          <w:sz w:val="21"/>
+          <w:szCs w:val="21"/>
+          <w:lang w:eastAsia="en-GB"/>
+        </w:rPr>
+        <w:t xml:space="preserve">      </w:t>
+      </w:r>
+      <w:r>
+        <w:rPr>
+          <w:rFonts w:ascii="Consolas" w:eastAsia="Times New Roman" w:hAnsi="Consolas" w:cs="Times New Roman"/>
+          <w:color w:val="E06C75"/>
+          <w:sz w:val="21"/>
+          <w:szCs w:val="21"/>
+          <w:lang w:eastAsia="en-GB"/>
+        </w:rPr>
+        <w:t>kmp_affinity_page_mode_first_and_last_page</w:t>
+      </w:r>
+      <w:r>
+        <w:rPr>
+          <w:rFonts w:ascii="Consolas" w:eastAsia="Times New Roman" w:hAnsi="Consolas" w:cs="Times New Roman"/>
+          <w:color w:val="BBBBBB"/>
+          <w:sz w:val="21"/>
+          <w:szCs w:val="21"/>
+          <w:lang w:eastAsia="en-GB"/>
+        </w:rPr>
+        <w:t xml:space="preserve"> </w:t>
+      </w:r>
+      <w:r>
+        <w:rPr>
+          <w:rFonts w:ascii="Consolas" w:eastAsia="Times New Roman" w:hAnsi="Consolas" w:cs="Times New Roman"/>
+          <w:color w:val="C678DD"/>
+          <w:sz w:val="21"/>
+          <w:szCs w:val="21"/>
+          <w:lang w:eastAsia="en-GB"/>
+        </w:rPr>
+        <w:t>=</w:t>
+      </w:r>
+      <w:r>
+        <w:rPr>
+          <w:rFonts w:ascii="Consolas" w:eastAsia="Times New Roman" w:hAnsi="Consolas" w:cs="Times New Roman"/>
+          <w:color w:val="BBBBBB"/>
+          <w:sz w:val="21"/>
+          <w:szCs w:val="21"/>
+          <w:lang w:eastAsia="en-GB"/>
+        </w:rPr>
+        <w:t xml:space="preserve"> </w:t>
+      </w:r>
+      <w:r>
+        <w:rPr>
+          <w:rFonts w:ascii="Consolas" w:eastAsia="Times New Roman" w:hAnsi="Consolas" w:cs="Times New Roman"/>
+          <w:color w:val="D19A66"/>
+          <w:sz w:val="21"/>
+          <w:szCs w:val="21"/>
+          <w:lang w:eastAsia="en-GB"/>
+        </w:rPr>
+        <w:t>3</w:t>
+      </w:r>
+      <w:r>
+        <w:rPr>
+          <w:rFonts w:ascii="Consolas" w:eastAsia="Times New Roman" w:hAnsi="Consolas" w:cs="Times New Roman"/>
+          <w:color w:val="BBBBBB"/>
+          <w:sz w:val="21"/>
+          <w:szCs w:val="21"/>
+          <w:lang w:eastAsia="en-GB"/>
+        </w:rPr>
+        <w:t>,</w:t>
+      </w:r>
+    </w:p>
+    <w:p>
+      <w:pPr>
+        <w:shd w:val="clear" w:color="auto" w:fill="282C34"/>
+        <w:spacing w:after="0" w:line="240" w:lineRule="atLeast"/>
+        <w:rPr>
+          <w:rFonts w:ascii="Consolas" w:eastAsia="Times New Roman" w:hAnsi="Consolas" w:cs="Times New Roman"/>
+          <w:color w:val="BBBBBB"/>
+          <w:sz w:val="21"/>
+          <w:szCs w:val="21"/>
+          <w:lang w:eastAsia="en-GB"/>
+        </w:rPr>
+      </w:pPr>
+      <w:r>
+        <w:rPr>
+          <w:rFonts w:ascii="Consolas" w:eastAsia="Times New Roman" w:hAnsi="Consolas" w:cs="Times New Roman"/>
+          <w:color w:val="BBBBBB"/>
+          <w:sz w:val="21"/>
+          <w:szCs w:val="21"/>
+          <w:lang w:eastAsia="en-GB"/>
+        </w:rPr>
+        <w:t xml:space="preserve">      </w:t>
+      </w:r>
+      <w:r>
+        <w:rPr>
+          <w:rFonts w:ascii="Consolas" w:eastAsia="Times New Roman" w:hAnsi="Consolas" w:cs="Times New Roman"/>
+          <w:color w:val="E06C75"/>
+          <w:sz w:val="21"/>
+          <w:szCs w:val="21"/>
+          <w:lang w:eastAsia="en-GB"/>
+        </w:rPr>
+        <w:t>kmp_affinity_page_mode_continuous_binary_search</w:t>
+      </w:r>
+      <w:r>
+        <w:rPr>
+          <w:rFonts w:ascii="Consolas" w:eastAsia="Times New Roman" w:hAnsi="Consolas" w:cs="Times New Roman"/>
+          <w:color w:val="BBBBBB"/>
+          <w:sz w:val="21"/>
+          <w:szCs w:val="21"/>
+          <w:lang w:eastAsia="en-GB"/>
+        </w:rPr>
+        <w:t xml:space="preserve"> </w:t>
+      </w:r>
+      <w:r>
+        <w:rPr>
+          <w:rFonts w:ascii="Consolas" w:eastAsia="Times New Roman" w:hAnsi="Consolas" w:cs="Times New Roman"/>
+          <w:color w:val="C678DD"/>
+          <w:sz w:val="21"/>
+          <w:szCs w:val="21"/>
+          <w:lang w:eastAsia="en-GB"/>
+        </w:rPr>
+        <w:t>=</w:t>
+      </w:r>
+      <w:r>
+        <w:rPr>
+          <w:rFonts w:ascii="Consolas" w:eastAsia="Times New Roman" w:hAnsi="Consolas" w:cs="Times New Roman"/>
+          <w:color w:val="BBBBBB"/>
+          <w:sz w:val="21"/>
+          <w:szCs w:val="21"/>
+          <w:lang w:eastAsia="en-GB"/>
+        </w:rPr>
+        <w:t xml:space="preserve"> </w:t>
+      </w:r>
+      <w:r>
+        <w:rPr>
+          <w:rFonts w:ascii="Consolas" w:eastAsia="Times New Roman" w:hAnsi="Consolas" w:cs="Times New Roman"/>
+          <w:color w:val="D19A66"/>
+          <w:sz w:val="21"/>
+          <w:szCs w:val="21"/>
+          <w:lang w:eastAsia="en-GB"/>
+        </w:rPr>
+        <w:t>4</w:t>
+      </w:r>
+      <w:r>
+        <w:rPr>
+          <w:rFonts w:ascii="Consolas" w:eastAsia="Times New Roman" w:hAnsi="Consolas" w:cs="Times New Roman"/>
+          <w:color w:val="BBBBBB"/>
+          <w:sz w:val="21"/>
+          <w:szCs w:val="21"/>
+          <w:lang w:eastAsia="en-GB"/>
+        </w:rPr>
+        <w:t>,</w:t>
+      </w:r>
+    </w:p>
+    <w:p>
+      <w:pPr>
+        <w:shd w:val="clear" w:color="auto" w:fill="282C34"/>
+        <w:spacing w:after="0" w:line="240" w:lineRule="atLeast"/>
+        <w:rPr>
+          <w:rFonts w:ascii="Consolas" w:eastAsia="Times New Roman" w:hAnsi="Consolas" w:cs="Times New Roman"/>
+          <w:color w:val="BBBBBB"/>
+          <w:sz w:val="21"/>
+          <w:szCs w:val="21"/>
+          <w:lang w:eastAsia="en-GB"/>
+        </w:rPr>
+      </w:pPr>
+      <w:r>
+        <w:rPr>
+          <w:rFonts w:ascii="Consolas" w:eastAsia="Times New Roman" w:hAnsi="Consolas" w:cs="Times New Roman"/>
+          <w:color w:val="BBBBBB"/>
+          <w:sz w:val="21"/>
+          <w:szCs w:val="21"/>
+          <w:lang w:eastAsia="en-GB"/>
+        </w:rPr>
+        <w:t xml:space="preserve">      </w:t>
+      </w:r>
+      <w:r>
+        <w:rPr>
+          <w:rFonts w:ascii="Consolas" w:eastAsia="Times New Roman" w:hAnsi="Consolas" w:cs="Times New Roman"/>
+          <w:color w:val="E06C75"/>
+          <w:sz w:val="21"/>
+          <w:szCs w:val="21"/>
+          <w:lang w:eastAsia="en-GB"/>
+        </w:rPr>
+        <w:t>kmp_affinity_page_mode_first_page</w:t>
+      </w:r>
+      <w:r>
+        <w:rPr>
+          <w:rFonts w:ascii="Consolas" w:eastAsia="Times New Roman" w:hAnsi="Consolas" w:cs="Times New Roman"/>
+          <w:color w:val="BBBBBB"/>
+          <w:sz w:val="21"/>
+          <w:szCs w:val="21"/>
+          <w:lang w:eastAsia="en-GB"/>
+        </w:rPr>
+        <w:t xml:space="preserve"> </w:t>
+      </w:r>
+      <w:r>
+        <w:rPr>
+          <w:rFonts w:ascii="Consolas" w:eastAsia="Times New Roman" w:hAnsi="Consolas" w:cs="Times New Roman"/>
+          <w:color w:val="C678DD"/>
+          <w:sz w:val="21"/>
+          <w:szCs w:val="21"/>
+          <w:lang w:eastAsia="en-GB"/>
+        </w:rPr>
+        <w:t>=</w:t>
+      </w:r>
+      <w:r>
+        <w:rPr>
+          <w:rFonts w:ascii="Consolas" w:eastAsia="Times New Roman" w:hAnsi="Consolas" w:cs="Times New Roman"/>
+          <w:color w:val="BBBBBB"/>
+          <w:sz w:val="21"/>
+          <w:szCs w:val="21"/>
+          <w:lang w:eastAsia="en-GB"/>
+        </w:rPr>
+        <w:t xml:space="preserve"> </w:t>
+      </w:r>
+      <w:r>
+        <w:rPr>
+          <w:rFonts w:ascii="Consolas" w:eastAsia="Times New Roman" w:hAnsi="Consolas" w:cs="Times New Roman"/>
+          <w:color w:val="D19A66"/>
+          <w:sz w:val="21"/>
+          <w:szCs w:val="21"/>
+          <w:lang w:eastAsia="en-GB"/>
+        </w:rPr>
+        <w:t>5</w:t>
+      </w:r>
+      <w:r>
+        <w:rPr>
+          <w:rFonts w:ascii="Consolas" w:eastAsia="Times New Roman" w:hAnsi="Consolas" w:cs="Times New Roman"/>
+          <w:color w:val="BBBBBB"/>
+          <w:sz w:val="21"/>
+          <w:szCs w:val="21"/>
+          <w:lang w:eastAsia="en-GB"/>
+        </w:rPr>
+        <w:t>,</w:t>
+      </w:r>
+    </w:p>
+    <w:p>
+      <w:pPr>
+        <w:shd w:val="clear" w:color="auto" w:fill="282C34"/>
+        <w:spacing w:after="0" w:line="240" w:lineRule="atLeast"/>
+        <w:rPr>
+          <w:rFonts w:ascii="Consolas" w:eastAsia="Times New Roman" w:hAnsi="Consolas" w:cs="Times New Roman"/>
+          <w:color w:val="BBBBBB"/>
+          <w:sz w:val="21"/>
+          <w:szCs w:val="21"/>
+          <w:lang w:eastAsia="en-GB"/>
+        </w:rPr>
+      </w:pPr>
+      <w:r>
+        <w:rPr>
+          <w:rFonts w:ascii="Consolas" w:eastAsia="Times New Roman" w:hAnsi="Consolas" w:cs="Times New Roman"/>
+          <w:color w:val="BBBBBB"/>
+          <w:sz w:val="21"/>
+          <w:szCs w:val="21"/>
+          <w:lang w:eastAsia="en-GB"/>
+        </w:rPr>
+        <w:t xml:space="preserve">  } </w:t>
+      </w:r>
+      <w:r>
+        <w:rPr>
+          <w:rFonts w:ascii="Consolas" w:eastAsia="Times New Roman" w:hAnsi="Consolas" w:cs="Times New Roman"/>
+          <w:color w:val="56B6C2"/>
+          <w:sz w:val="21"/>
+          <w:szCs w:val="21"/>
+          <w:lang w:eastAsia="en-GB"/>
+        </w:rPr>
+        <w:t>kmp_affinity_page_selection_strategy_t</w:t>
+      </w:r>
+      <w:r>
+        <w:rPr>
+          <w:rFonts w:ascii="Consolas" w:eastAsia="Times New Roman" w:hAnsi="Consolas" w:cs="Times New Roman"/>
+          <w:color w:val="BBBBBB"/>
+          <w:sz w:val="21"/>
+          <w:szCs w:val="21"/>
+          <w:lang w:eastAsia="en-GB"/>
+        </w:rPr>
+        <w:t>;</w:t>
+      </w:r>
+    </w:p>
+    <w:p>
+      <w:pPr>
+        <w:shd w:val="clear" w:color="auto" w:fill="282C34"/>
+        <w:spacing w:after="0" w:line="240" w:lineRule="atLeast"/>
+        <w:rPr>
+          <w:rFonts w:ascii="Consolas" w:eastAsia="Times New Roman" w:hAnsi="Consolas" w:cs="Times New Roman"/>
+          <w:color w:val="BBBBBB"/>
+          <w:sz w:val="21"/>
+          <w:szCs w:val="21"/>
+          <w:lang w:eastAsia="en-GB"/>
+        </w:rPr>
+      </w:pPr>
+    </w:p>
+    <w:p>
+      <w:pPr>
+        <w:shd w:val="clear" w:color="auto" w:fill="282C34"/>
+        <w:spacing w:after="0" w:line="240" w:lineRule="atLeast"/>
+        <w:rPr>
+          <w:rFonts w:ascii="Consolas" w:eastAsia="Times New Roman" w:hAnsi="Consolas" w:cs="Times New Roman"/>
+          <w:color w:val="BBBBBB"/>
+          <w:sz w:val="21"/>
+          <w:szCs w:val="21"/>
+          <w:lang w:eastAsia="en-GB"/>
+        </w:rPr>
+      </w:pPr>
+      <w:r>
+        <w:rPr>
+          <w:rFonts w:ascii="Consolas" w:eastAsia="Times New Roman" w:hAnsi="Consolas" w:cs="Times New Roman"/>
+          <w:color w:val="BBBBBB"/>
+          <w:sz w:val="21"/>
+          <w:szCs w:val="21"/>
+          <w:lang w:eastAsia="en-GB"/>
+        </w:rPr>
+        <w:t xml:space="preserve">  </w:t>
+      </w:r>
+      <w:r>
+        <w:rPr>
+          <w:rFonts w:ascii="Consolas" w:eastAsia="Times New Roman" w:hAnsi="Consolas" w:cs="Times New Roman"/>
+          <w:color w:val="C678DD"/>
+          <w:sz w:val="21"/>
+          <w:szCs w:val="21"/>
+          <w:lang w:eastAsia="en-GB"/>
+        </w:rPr>
+        <w:t>typedef</w:t>
+      </w:r>
+      <w:r>
+        <w:rPr>
+          <w:rFonts w:ascii="Consolas" w:eastAsia="Times New Roman" w:hAnsi="Consolas" w:cs="Times New Roman"/>
+          <w:color w:val="BBBBBB"/>
+          <w:sz w:val="21"/>
+          <w:szCs w:val="21"/>
+          <w:lang w:eastAsia="en-GB"/>
+        </w:rPr>
+        <w:t xml:space="preserve"> </w:t>
+      </w:r>
+      <w:r>
+        <w:rPr>
+          <w:rFonts w:ascii="Consolas" w:eastAsia="Times New Roman" w:hAnsi="Consolas" w:cs="Times New Roman"/>
+          <w:color w:val="C678DD"/>
+          <w:sz w:val="21"/>
+          <w:szCs w:val="21"/>
+          <w:lang w:eastAsia="en-GB"/>
+        </w:rPr>
+        <w:t>enum</w:t>
+      </w:r>
+      <w:r>
+        <w:rPr>
+          <w:rFonts w:ascii="Consolas" w:eastAsia="Times New Roman" w:hAnsi="Consolas" w:cs="Times New Roman"/>
+          <w:color w:val="BBBBBB"/>
+          <w:sz w:val="21"/>
+          <w:szCs w:val="21"/>
+          <w:lang w:eastAsia="en-GB"/>
+        </w:rPr>
+        <w:t xml:space="preserve"> </w:t>
+      </w:r>
+      <w:r>
+        <w:rPr>
+          <w:rFonts w:ascii="Consolas" w:eastAsia="Times New Roman" w:hAnsi="Consolas" w:cs="Times New Roman"/>
+          <w:color w:val="E5C07B"/>
+          <w:sz w:val="21"/>
+          <w:szCs w:val="21"/>
+          <w:lang w:eastAsia="en-GB"/>
+        </w:rPr>
+        <w:t>kmp_affinity_page_weighting_strategy_t</w:t>
+      </w:r>
+      <w:r>
+        <w:rPr>
+          <w:rFonts w:ascii="Consolas" w:eastAsia="Times New Roman" w:hAnsi="Consolas" w:cs="Times New Roman"/>
+          <w:color w:val="BBBBBB"/>
+          <w:sz w:val="21"/>
+          <w:szCs w:val="21"/>
+          <w:lang w:eastAsia="en-GB"/>
+        </w:rPr>
+        <w:t xml:space="preserve"> {</w:t>
+      </w:r>
+    </w:p>
+    <w:p>
+      <w:pPr>
+        <w:shd w:val="clear" w:color="auto" w:fill="282C34"/>
+        <w:spacing w:after="0" w:line="240" w:lineRule="atLeast"/>
+        <w:rPr>
+          <w:rFonts w:ascii="Consolas" w:eastAsia="Times New Roman" w:hAnsi="Consolas" w:cs="Times New Roman"/>
+          <w:color w:val="BBBBBB"/>
+          <w:sz w:val="21"/>
+          <w:szCs w:val="21"/>
+          <w:lang w:eastAsia="en-GB"/>
+        </w:rPr>
+      </w:pPr>
+      <w:r>
+        <w:rPr>
+          <w:rFonts w:ascii="Consolas" w:eastAsia="Times New Roman" w:hAnsi="Consolas" w:cs="Times New Roman"/>
+          <w:color w:val="BBBBBB"/>
+          <w:sz w:val="21"/>
+          <w:szCs w:val="21"/>
+          <w:lang w:eastAsia="en-GB"/>
+        </w:rPr>
+        <w:t xml:space="preserve">      </w:t>
+      </w:r>
+      <w:r>
+        <w:rPr>
+          <w:rFonts w:ascii="Consolas" w:eastAsia="Times New Roman" w:hAnsi="Consolas" w:cs="Times New Roman"/>
+          <w:color w:val="E06C75"/>
+          <w:sz w:val="21"/>
+          <w:szCs w:val="21"/>
+          <w:lang w:eastAsia="en-GB"/>
+        </w:rPr>
+        <w:t>kmp_affinity_page_weight_mode_first_page_only</w:t>
+      </w:r>
+      <w:r>
+        <w:rPr>
+          <w:rFonts w:ascii="Consolas" w:eastAsia="Times New Roman" w:hAnsi="Consolas" w:cs="Times New Roman"/>
+          <w:color w:val="BBBBBB"/>
+          <w:sz w:val="21"/>
+          <w:szCs w:val="21"/>
+          <w:lang w:eastAsia="en-GB"/>
+        </w:rPr>
+        <w:t xml:space="preserve"> </w:t>
+      </w:r>
+      <w:r>
+        <w:rPr>
+          <w:rFonts w:ascii="Consolas" w:eastAsia="Times New Roman" w:hAnsi="Consolas" w:cs="Times New Roman"/>
+          <w:color w:val="C678DD"/>
+          <w:sz w:val="21"/>
+          <w:szCs w:val="21"/>
+          <w:lang w:eastAsia="en-GB"/>
+        </w:rPr>
+        <w:t>=</w:t>
+      </w:r>
+      <w:r>
+        <w:rPr>
+          <w:rFonts w:ascii="Consolas" w:eastAsia="Times New Roman" w:hAnsi="Consolas" w:cs="Times New Roman"/>
+          <w:color w:val="BBBBBB"/>
+          <w:sz w:val="21"/>
+          <w:szCs w:val="21"/>
+          <w:lang w:eastAsia="en-GB"/>
+        </w:rPr>
+        <w:t xml:space="preserve"> </w:t>
+      </w:r>
+      <w:r>
+        <w:rPr>
+          <w:rFonts w:ascii="Consolas" w:eastAsia="Times New Roman" w:hAnsi="Consolas" w:cs="Times New Roman"/>
+          <w:color w:val="D19A66"/>
+          <w:sz w:val="21"/>
+          <w:szCs w:val="21"/>
+          <w:lang w:eastAsia="en-GB"/>
+        </w:rPr>
+        <w:t>0</w:t>
+      </w:r>
+      <w:r>
+        <w:rPr>
+          <w:rFonts w:ascii="Consolas" w:eastAsia="Times New Roman" w:hAnsi="Consolas" w:cs="Times New Roman"/>
+          <w:color w:val="BBBBBB"/>
+          <w:sz w:val="21"/>
+          <w:szCs w:val="21"/>
+          <w:lang w:eastAsia="en-GB"/>
+        </w:rPr>
+        <w:t>,</w:t>
+      </w:r>
+    </w:p>
+    <w:p>
+      <w:pPr>
+        <w:shd w:val="clear" w:color="auto" w:fill="282C34"/>
+        <w:spacing w:after="0" w:line="240" w:lineRule="atLeast"/>
+        <w:rPr>
+          <w:rFonts w:ascii="Consolas" w:eastAsia="Times New Roman" w:hAnsi="Consolas" w:cs="Times New Roman"/>
+          <w:color w:val="BBBBBB"/>
+          <w:sz w:val="21"/>
+          <w:szCs w:val="21"/>
+          <w:lang w:eastAsia="en-GB"/>
+        </w:rPr>
+      </w:pPr>
+      <w:r>
+        <w:rPr>
+          <w:rFonts w:ascii="Consolas" w:eastAsia="Times New Roman" w:hAnsi="Consolas" w:cs="Times New Roman"/>
+          <w:color w:val="BBBBBB"/>
+          <w:sz w:val="21"/>
+          <w:szCs w:val="21"/>
+          <w:lang w:eastAsia="en-GB"/>
+        </w:rPr>
+        <w:t xml:space="preserve">      </w:t>
+      </w:r>
+      <w:r>
+        <w:rPr>
+          <w:rFonts w:ascii="Consolas" w:eastAsia="Times New Roman" w:hAnsi="Consolas" w:cs="Times New Roman"/>
+          <w:color w:val="E06C75"/>
+          <w:sz w:val="21"/>
+          <w:szCs w:val="21"/>
+          <w:lang w:eastAsia="en-GB"/>
+        </w:rPr>
+        <w:t>kmp_affinity_page_weight_mode_majority</w:t>
+      </w:r>
+      <w:r>
+        <w:rPr>
+          <w:rFonts w:ascii="Consolas" w:eastAsia="Times New Roman" w:hAnsi="Consolas" w:cs="Times New Roman"/>
+          <w:color w:val="BBBBBB"/>
+          <w:sz w:val="21"/>
+          <w:szCs w:val="21"/>
+          <w:lang w:eastAsia="en-GB"/>
+        </w:rPr>
+        <w:t xml:space="preserve"> </w:t>
+      </w:r>
+      <w:r>
+        <w:rPr>
+          <w:rFonts w:ascii="Consolas" w:eastAsia="Times New Roman" w:hAnsi="Consolas" w:cs="Times New Roman"/>
+          <w:color w:val="C678DD"/>
+          <w:sz w:val="21"/>
+          <w:szCs w:val="21"/>
+          <w:lang w:eastAsia="en-GB"/>
+        </w:rPr>
+        <w:t>=</w:t>
+      </w:r>
+      <w:r>
+        <w:rPr>
+          <w:rFonts w:ascii="Consolas" w:eastAsia="Times New Roman" w:hAnsi="Consolas" w:cs="Times New Roman"/>
+          <w:color w:val="BBBBBB"/>
+          <w:sz w:val="21"/>
+          <w:szCs w:val="21"/>
+          <w:lang w:eastAsia="en-GB"/>
+        </w:rPr>
+        <w:t xml:space="preserve"> </w:t>
+      </w:r>
+      <w:r>
+        <w:rPr>
+          <w:rFonts w:ascii="Consolas" w:eastAsia="Times New Roman" w:hAnsi="Consolas" w:cs="Times New Roman"/>
+          <w:color w:val="D19A66"/>
+          <w:sz w:val="21"/>
+          <w:szCs w:val="21"/>
+          <w:lang w:eastAsia="en-GB"/>
+        </w:rPr>
+        <w:t>1</w:t>
+      </w:r>
+      <w:r>
+        <w:rPr>
+          <w:rFonts w:ascii="Consolas" w:eastAsia="Times New Roman" w:hAnsi="Consolas" w:cs="Times New Roman"/>
+          <w:color w:val="BBBBBB"/>
+          <w:sz w:val="21"/>
+          <w:szCs w:val="21"/>
+          <w:lang w:eastAsia="en-GB"/>
+        </w:rPr>
+        <w:t>,</w:t>
+      </w:r>
+    </w:p>
+    <w:p>
+      <w:pPr>
+        <w:shd w:val="clear" w:color="auto" w:fill="282C34"/>
+        <w:spacing w:after="0" w:line="240" w:lineRule="atLeast"/>
+        <w:rPr>
+          <w:rFonts w:ascii="Consolas" w:eastAsia="Times New Roman" w:hAnsi="Consolas" w:cs="Times New Roman"/>
+          <w:color w:val="BBBBBB"/>
+          <w:sz w:val="21"/>
+          <w:szCs w:val="21"/>
+          <w:lang w:eastAsia="en-GB"/>
+        </w:rPr>
+      </w:pPr>
+      <w:r>
+        <w:rPr>
+          <w:rFonts w:ascii="Consolas" w:eastAsia="Times New Roman" w:hAnsi="Consolas" w:cs="Times New Roman"/>
+          <w:color w:val="BBBBBB"/>
+          <w:sz w:val="21"/>
+          <w:szCs w:val="21"/>
+          <w:lang w:eastAsia="en-GB"/>
+        </w:rPr>
+        <w:t xml:space="preserve">      </w:t>
+      </w:r>
+      <w:r>
+        <w:rPr>
+          <w:rFonts w:ascii="Consolas" w:eastAsia="Times New Roman" w:hAnsi="Consolas" w:cs="Times New Roman"/>
+          <w:color w:val="E06C75"/>
+          <w:sz w:val="21"/>
+          <w:szCs w:val="21"/>
+          <w:lang w:eastAsia="en-GB"/>
+        </w:rPr>
+        <w:t>kmp_affinity_page_weight_mode_by_affinity</w:t>
+      </w:r>
+      <w:r>
+        <w:rPr>
+          <w:rFonts w:ascii="Consolas" w:eastAsia="Times New Roman" w:hAnsi="Consolas" w:cs="Times New Roman"/>
+          <w:color w:val="BBBBBB"/>
+          <w:sz w:val="21"/>
+          <w:szCs w:val="21"/>
+          <w:lang w:eastAsia="en-GB"/>
+        </w:rPr>
+        <w:t xml:space="preserve"> </w:t>
+      </w:r>
+      <w:r>
+        <w:rPr>
+          <w:rFonts w:ascii="Consolas" w:eastAsia="Times New Roman" w:hAnsi="Consolas" w:cs="Times New Roman"/>
+          <w:color w:val="C678DD"/>
+          <w:sz w:val="21"/>
+          <w:szCs w:val="21"/>
+          <w:lang w:eastAsia="en-GB"/>
+        </w:rPr>
+        <w:t>=</w:t>
+      </w:r>
+      <w:r>
+        <w:rPr>
+          <w:rFonts w:ascii="Consolas" w:eastAsia="Times New Roman" w:hAnsi="Consolas" w:cs="Times New Roman"/>
+          <w:color w:val="BBBBBB"/>
+          <w:sz w:val="21"/>
+          <w:szCs w:val="21"/>
+          <w:lang w:eastAsia="en-GB"/>
+        </w:rPr>
+        <w:t xml:space="preserve"> </w:t>
+      </w:r>
+      <w:r>
+        <w:rPr>
+          <w:rFonts w:ascii="Consolas" w:eastAsia="Times New Roman" w:hAnsi="Consolas" w:cs="Times New Roman"/>
+          <w:color w:val="D19A66"/>
+          <w:sz w:val="21"/>
+          <w:szCs w:val="21"/>
+          <w:lang w:eastAsia="en-GB"/>
+        </w:rPr>
+        <w:t>2</w:t>
+      </w:r>
+      <w:r>
+        <w:rPr>
+          <w:rFonts w:ascii="Consolas" w:eastAsia="Times New Roman" w:hAnsi="Consolas" w:cs="Times New Roman"/>
+          <w:color w:val="BBBBBB"/>
+          <w:sz w:val="21"/>
+          <w:szCs w:val="21"/>
+          <w:lang w:eastAsia="en-GB"/>
+        </w:rPr>
+        <w:t>,</w:t>
+      </w:r>
+    </w:p>
+    <w:p>
+      <w:pPr>
+        <w:shd w:val="clear" w:color="auto" w:fill="282C34"/>
+        <w:spacing w:after="0" w:line="240" w:lineRule="atLeast"/>
+        <w:rPr>
+          <w:rFonts w:ascii="Consolas" w:eastAsia="Times New Roman" w:hAnsi="Consolas" w:cs="Times New Roman"/>
+          <w:color w:val="BBBBBB"/>
+          <w:sz w:val="21"/>
+          <w:szCs w:val="21"/>
+          <w:lang w:eastAsia="en-GB"/>
+        </w:rPr>
+      </w:pPr>
+      <w:r>
+        <w:rPr>
+          <w:rFonts w:ascii="Consolas" w:eastAsia="Times New Roman" w:hAnsi="Consolas" w:cs="Times New Roman"/>
+          <w:color w:val="BBBBBB"/>
+          <w:sz w:val="21"/>
+          <w:szCs w:val="21"/>
+          <w:lang w:eastAsia="en-GB"/>
+        </w:rPr>
+        <w:t xml:space="preserve">      </w:t>
+      </w:r>
+      <w:r>
+        <w:rPr>
+          <w:rFonts w:ascii="Consolas" w:eastAsia="Times New Roman" w:hAnsi="Consolas" w:cs="Times New Roman"/>
+          <w:color w:val="E06C75"/>
+          <w:sz w:val="21"/>
+          <w:szCs w:val="21"/>
+          <w:lang w:eastAsia="en-GB"/>
+        </w:rPr>
+        <w:t>kmp_affinity_page_weight_mode_by_size</w:t>
+      </w:r>
+      <w:r>
+        <w:rPr>
+          <w:rFonts w:ascii="Consolas" w:eastAsia="Times New Roman" w:hAnsi="Consolas" w:cs="Times New Roman"/>
+          <w:color w:val="BBBBBB"/>
+          <w:sz w:val="21"/>
+          <w:szCs w:val="21"/>
+          <w:lang w:eastAsia="en-GB"/>
+        </w:rPr>
+        <w:t xml:space="preserve"> </w:t>
+      </w:r>
+      <w:r>
+        <w:rPr>
+          <w:rFonts w:ascii="Consolas" w:eastAsia="Times New Roman" w:hAnsi="Consolas" w:cs="Times New Roman"/>
+          <w:color w:val="C678DD"/>
+          <w:sz w:val="21"/>
+          <w:szCs w:val="21"/>
+          <w:lang w:eastAsia="en-GB"/>
+        </w:rPr>
+        <w:t>=</w:t>
+      </w:r>
+      <w:r>
+        <w:rPr>
+          <w:rFonts w:ascii="Consolas" w:eastAsia="Times New Roman" w:hAnsi="Consolas" w:cs="Times New Roman"/>
+          <w:color w:val="BBBBBB"/>
+          <w:sz w:val="21"/>
+          <w:szCs w:val="21"/>
+          <w:lang w:eastAsia="en-GB"/>
+        </w:rPr>
+        <w:t xml:space="preserve"> </w:t>
+      </w:r>
+      <w:r>
+        <w:rPr>
+          <w:rFonts w:ascii="Consolas" w:eastAsia="Times New Roman" w:hAnsi="Consolas" w:cs="Times New Roman"/>
+          <w:color w:val="D19A66"/>
+          <w:sz w:val="21"/>
+          <w:szCs w:val="21"/>
+          <w:lang w:eastAsia="en-GB"/>
+        </w:rPr>
+        <w:t>3</w:t>
+      </w:r>
+      <w:r>
+        <w:rPr>
+          <w:rFonts w:ascii="Consolas" w:eastAsia="Times New Roman" w:hAnsi="Consolas" w:cs="Times New Roman"/>
+          <w:color w:val="BBBBBB"/>
+          <w:sz w:val="21"/>
+          <w:szCs w:val="21"/>
+          <w:lang w:eastAsia="en-GB"/>
+        </w:rPr>
+        <w:t>,</w:t>
+      </w:r>
+    </w:p>
+    <w:p>
+      <w:pPr>
+        <w:shd w:val="clear" w:color="auto" w:fill="282C34"/>
+        <w:spacing w:after="0" w:line="240" w:lineRule="atLeast"/>
+        <w:rPr>
+          <w:rFonts w:ascii="Consolas" w:eastAsia="Times New Roman" w:hAnsi="Consolas" w:cs="Times New Roman"/>
+          <w:color w:val="BBBBBB"/>
+          <w:sz w:val="21"/>
+          <w:szCs w:val="21"/>
+          <w:lang w:eastAsia="en-GB"/>
+        </w:rPr>
+      </w:pPr>
+      <w:r>
+        <w:rPr>
+          <w:rFonts w:ascii="Consolas" w:eastAsia="Times New Roman" w:hAnsi="Consolas" w:cs="Times New Roman"/>
+          <w:color w:val="BBBBBB"/>
+          <w:sz w:val="21"/>
+          <w:szCs w:val="21"/>
+          <w:lang w:eastAsia="en-GB"/>
+        </w:rPr>
+        <w:t xml:space="preserve">  } </w:t>
+      </w:r>
+      <w:r>
+        <w:rPr>
+          <w:rFonts w:ascii="Consolas" w:eastAsia="Times New Roman" w:hAnsi="Consolas" w:cs="Times New Roman"/>
+          <w:color w:val="56B6C2"/>
+          <w:sz w:val="21"/>
+          <w:szCs w:val="21"/>
+          <w:lang w:eastAsia="en-GB"/>
+        </w:rPr>
+        <w:t>kmp_affinity_page_weighting_strategy_t</w:t>
+      </w:r>
+      <w:r>
+        <w:rPr>
+          <w:rFonts w:ascii="Consolas" w:eastAsia="Times New Roman" w:hAnsi="Consolas" w:cs="Times New Roman"/>
+          <w:color w:val="BBBBBB"/>
+          <w:sz w:val="21"/>
+          <w:szCs w:val="21"/>
+          <w:lang w:eastAsia="en-GB"/>
+        </w:rPr>
+        <w:t>;</w:t>
+      </w:r>
+    </w:p>
+    <w:p>
+      <w:pPr>
+        <w:shd w:val="clear" w:color="auto" w:fill="282C34"/>
+        <w:spacing w:after="0" w:line="240" w:lineRule="atLeast"/>
+        <w:rPr>
+          <w:rFonts w:ascii="Consolas" w:eastAsia="Times New Roman" w:hAnsi="Consolas" w:cs="Times New Roman"/>
+          <w:color w:val="BBBBBB"/>
+          <w:sz w:val="21"/>
+          <w:szCs w:val="21"/>
+          <w:lang w:eastAsia="en-GB"/>
+        </w:rPr>
+      </w:pPr>
+    </w:p>
+    <w:p>
+      <w:pPr>
+        <w:shd w:val="clear" w:color="auto" w:fill="282C34"/>
+        <w:spacing w:after="0" w:line="240" w:lineRule="atLeast"/>
+        <w:rPr>
+          <w:rFonts w:ascii="Consolas" w:eastAsia="Times New Roman" w:hAnsi="Consolas" w:cs="Times New Roman"/>
+          <w:color w:val="BBBBBB"/>
+          <w:sz w:val="21"/>
+          <w:szCs w:val="21"/>
+          <w:lang w:eastAsia="en-GB"/>
+        </w:rPr>
+      </w:pPr>
+      <w:r>
+        <w:rPr>
+          <w:rFonts w:ascii="Consolas" w:eastAsia="Times New Roman" w:hAnsi="Consolas" w:cs="Times New Roman"/>
+          <w:color w:val="BBBBBB"/>
+          <w:sz w:val="21"/>
+          <w:szCs w:val="21"/>
+          <w:lang w:eastAsia="en-GB"/>
+        </w:rPr>
+        <w:t xml:space="preserve">  </w:t>
+      </w:r>
+      <w:r>
+        <w:rPr>
+          <w:rFonts w:ascii="Consolas" w:eastAsia="Times New Roman" w:hAnsi="Consolas" w:cs="Times New Roman"/>
+          <w:color w:val="C678DD"/>
+          <w:sz w:val="21"/>
+          <w:szCs w:val="21"/>
+          <w:lang w:eastAsia="en-GB"/>
+        </w:rPr>
+        <w:t>typedef</w:t>
+      </w:r>
+      <w:r>
+        <w:rPr>
+          <w:rFonts w:ascii="Consolas" w:eastAsia="Times New Roman" w:hAnsi="Consolas" w:cs="Times New Roman"/>
+          <w:color w:val="BBBBBB"/>
+          <w:sz w:val="21"/>
+          <w:szCs w:val="21"/>
+          <w:lang w:eastAsia="en-GB"/>
+        </w:rPr>
+        <w:t xml:space="preserve"> </w:t>
+      </w:r>
+      <w:r>
+        <w:rPr>
+          <w:rFonts w:ascii="Consolas" w:eastAsia="Times New Roman" w:hAnsi="Consolas" w:cs="Times New Roman"/>
+          <w:color w:val="C678DD"/>
+          <w:sz w:val="21"/>
+          <w:szCs w:val="21"/>
+          <w:lang w:eastAsia="en-GB"/>
+        </w:rPr>
+        <w:t>struct</w:t>
+      </w:r>
+      <w:r>
+        <w:rPr>
+          <w:rFonts w:ascii="Consolas" w:eastAsia="Times New Roman" w:hAnsi="Consolas" w:cs="Times New Roman"/>
+          <w:color w:val="BBBBBB"/>
+          <w:sz w:val="21"/>
+          <w:szCs w:val="21"/>
+          <w:lang w:eastAsia="en-GB"/>
+        </w:rPr>
+        <w:t xml:space="preserve"> </w:t>
+      </w:r>
+      <w:r>
+        <w:rPr>
+          <w:rFonts w:ascii="Consolas" w:eastAsia="Times New Roman" w:hAnsi="Consolas" w:cs="Times New Roman"/>
+          <w:color w:val="E5C07B"/>
+          <w:sz w:val="21"/>
+          <w:szCs w:val="21"/>
+          <w:lang w:eastAsia="en-GB"/>
+        </w:rPr>
+        <w:t>kmp_affinity_settings_t</w:t>
+      </w:r>
+      <w:r>
+        <w:rPr>
+          <w:rFonts w:ascii="Consolas" w:eastAsia="Times New Roman" w:hAnsi="Consolas" w:cs="Times New Roman"/>
+          <w:color w:val="BBBBBB"/>
+          <w:sz w:val="21"/>
+          <w:szCs w:val="21"/>
+          <w:lang w:eastAsia="en-GB"/>
+        </w:rPr>
+        <w:t xml:space="preserve"> {</w:t>
+      </w:r>
+    </w:p>
+    <w:p>
+      <w:pPr>
+        <w:shd w:val="clear" w:color="auto" w:fill="282C34"/>
+        <w:spacing w:after="0" w:line="240" w:lineRule="atLeast"/>
+        <w:rPr>
+          <w:rFonts w:ascii="Consolas" w:eastAsia="Times New Roman" w:hAnsi="Consolas" w:cs="Times New Roman"/>
+          <w:color w:val="BBBBBB"/>
+          <w:sz w:val="21"/>
+          <w:szCs w:val="21"/>
+          <w:lang w:eastAsia="en-GB"/>
+        </w:rPr>
+      </w:pPr>
+      <w:r>
+        <w:rPr>
+          <w:rFonts w:ascii="Consolas" w:eastAsia="Times New Roman" w:hAnsi="Consolas" w:cs="Times New Roman"/>
+          <w:color w:val="BBBBBB"/>
+          <w:sz w:val="21"/>
+          <w:szCs w:val="21"/>
+          <w:lang w:eastAsia="en-GB"/>
+        </w:rPr>
+        <w:t xml:space="preserve">      </w:t>
+      </w:r>
+      <w:r>
+        <w:rPr>
+          <w:rFonts w:ascii="Consolas" w:eastAsia="Times New Roman" w:hAnsi="Consolas" w:cs="Times New Roman"/>
+          <w:color w:val="56B6C2"/>
+          <w:sz w:val="21"/>
+          <w:szCs w:val="21"/>
+          <w:lang w:eastAsia="en-GB"/>
+        </w:rPr>
+        <w:t>kmp_affinity_thread_selection_mode_t</w:t>
+      </w:r>
+      <w:r>
+        <w:rPr>
+          <w:rFonts w:ascii="Consolas" w:eastAsia="Times New Roman" w:hAnsi="Consolas" w:cs="Times New Roman"/>
+          <w:color w:val="BBBBBB"/>
+          <w:sz w:val="21"/>
+          <w:szCs w:val="21"/>
+          <w:lang w:eastAsia="en-GB"/>
+        </w:rPr>
+        <w:t xml:space="preserve"> thread_selection_strategy;</w:t>
+      </w:r>
+    </w:p>
+    <w:p>
+      <w:pPr>
+        <w:shd w:val="clear" w:color="auto" w:fill="282C34"/>
+        <w:spacing w:after="0" w:line="240" w:lineRule="atLeast"/>
+        <w:rPr>
+          <w:rFonts w:ascii="Consolas" w:eastAsia="Times New Roman" w:hAnsi="Consolas" w:cs="Times New Roman"/>
+          <w:color w:val="BBBBBB"/>
+          <w:sz w:val="21"/>
+          <w:szCs w:val="21"/>
+          <w:lang w:eastAsia="en-GB"/>
+        </w:rPr>
+      </w:pPr>
+      <w:r>
+        <w:rPr>
+          <w:rFonts w:ascii="Consolas" w:eastAsia="Times New Roman" w:hAnsi="Consolas" w:cs="Times New Roman"/>
+          <w:color w:val="BBBBBB"/>
+          <w:sz w:val="21"/>
+          <w:szCs w:val="21"/>
+          <w:lang w:eastAsia="en-GB"/>
+        </w:rPr>
+        <w:t xml:space="preserve">      </w:t>
+      </w:r>
+      <w:r>
+        <w:rPr>
+          <w:rFonts w:ascii="Consolas" w:eastAsia="Times New Roman" w:hAnsi="Consolas" w:cs="Times New Roman"/>
+          <w:color w:val="56B6C2"/>
+          <w:sz w:val="21"/>
+          <w:szCs w:val="21"/>
+          <w:lang w:eastAsia="en-GB"/>
+        </w:rPr>
+        <w:t>kmp_affinity_mode_t</w:t>
+      </w:r>
+      <w:r>
+        <w:rPr>
+          <w:rFonts w:ascii="Consolas" w:eastAsia="Times New Roman" w:hAnsi="Consolas" w:cs="Times New Roman"/>
+          <w:color w:val="BBBBBB"/>
+          <w:sz w:val="21"/>
+          <w:szCs w:val="21"/>
+          <w:lang w:eastAsia="en-GB"/>
+        </w:rPr>
+        <w:t xml:space="preserve"> affinity</w:t>
+      </w:r>
+      <w:r>
+        <w:rPr>
+          <w:rFonts w:ascii="Consolas" w:eastAsia="Times New Roman" w:hAnsi="Consolas" w:cs="Times New Roman"/>
+          <w:color w:val="BBBBBB"/>
+          <w:sz w:val="21"/>
+          <w:szCs w:val="21"/>
+          <w:lang w:eastAsia="en-GB"/>
+        </w:rPr>
+        <w:t>_map</w:t>
+      </w:r>
+      <w:r>
+        <w:rPr>
+          <w:rFonts w:ascii="Consolas" w:eastAsia="Times New Roman" w:hAnsi="Consolas" w:cs="Times New Roman"/>
+          <w:color w:val="BBBBBB"/>
+          <w:sz w:val="21"/>
+          <w:szCs w:val="21"/>
+          <w:lang w:eastAsia="en-GB"/>
+        </w:rPr>
+        <w:t>_mode;</w:t>
+      </w:r>
+    </w:p>
+    <w:p>
+      <w:pPr>
+        <w:shd w:val="clear" w:color="auto" w:fill="282C34"/>
+        <w:spacing w:after="0" w:line="240" w:lineRule="atLeast"/>
+        <w:rPr>
+          <w:rFonts w:ascii="Consolas" w:eastAsia="Times New Roman" w:hAnsi="Consolas" w:cs="Times New Roman"/>
+          <w:color w:val="BBBBBB"/>
+          <w:sz w:val="21"/>
+          <w:szCs w:val="21"/>
+          <w:lang w:eastAsia="en-GB"/>
+        </w:rPr>
+      </w:pPr>
+      <w:r>
+        <w:rPr>
+          <w:rFonts w:ascii="Consolas" w:eastAsia="Times New Roman" w:hAnsi="Consolas" w:cs="Times New Roman"/>
+          <w:color w:val="BBBBBB"/>
+          <w:sz w:val="21"/>
+          <w:szCs w:val="21"/>
+          <w:lang w:eastAsia="en-GB"/>
+        </w:rPr>
+        <w:t xml:space="preserve">      </w:t>
+      </w:r>
+      <w:r>
+        <w:rPr>
+          <w:rFonts w:ascii="Consolas" w:eastAsia="Times New Roman" w:hAnsi="Consolas" w:cs="Times New Roman"/>
+          <w:color w:val="56B6C2"/>
+          <w:sz w:val="21"/>
+          <w:szCs w:val="21"/>
+          <w:lang w:eastAsia="en-GB"/>
+        </w:rPr>
+        <w:t>kmp_affinity_page_selection_strategy_t</w:t>
+      </w:r>
+      <w:r>
+        <w:rPr>
+          <w:rFonts w:ascii="Consolas" w:eastAsia="Times New Roman" w:hAnsi="Consolas" w:cs="Times New Roman"/>
+          <w:color w:val="BBBBBB"/>
+          <w:sz w:val="21"/>
+          <w:szCs w:val="21"/>
+          <w:lang w:eastAsia="en-GB"/>
+        </w:rPr>
+        <w:t xml:space="preserve"> page_selection_strategy;</w:t>
+      </w:r>
+    </w:p>
+    <w:p>
+      <w:pPr>
+        <w:shd w:val="clear" w:color="auto" w:fill="282C34"/>
+        <w:spacing w:after="0" w:line="240" w:lineRule="atLeast"/>
+        <w:rPr>
+          <w:rFonts w:ascii="Consolas" w:eastAsia="Times New Roman" w:hAnsi="Consolas" w:cs="Times New Roman"/>
+          <w:color w:val="BBBBBB"/>
+          <w:sz w:val="21"/>
+          <w:szCs w:val="21"/>
+          <w:lang w:eastAsia="en-GB"/>
+        </w:rPr>
+      </w:pPr>
+      <w:r>
+        <w:rPr>
+          <w:rFonts w:ascii="Consolas" w:eastAsia="Times New Roman" w:hAnsi="Consolas" w:cs="Times New Roman"/>
+          <w:color w:val="BBBBBB"/>
+          <w:sz w:val="21"/>
+          <w:szCs w:val="21"/>
+          <w:lang w:eastAsia="en-GB"/>
+        </w:rPr>
+        <w:t xml:space="preserve">      </w:t>
+      </w:r>
+      <w:r>
+        <w:rPr>
+          <w:rFonts w:ascii="Consolas" w:eastAsia="Times New Roman" w:hAnsi="Consolas" w:cs="Times New Roman"/>
+          <w:color w:val="56B6C2"/>
+          <w:sz w:val="21"/>
+          <w:szCs w:val="21"/>
+          <w:lang w:eastAsia="en-GB"/>
+        </w:rPr>
+        <w:t>kmp_affinity_page_weighting_strategy_t</w:t>
+      </w:r>
+      <w:r>
+        <w:rPr>
+          <w:rFonts w:ascii="Consolas" w:eastAsia="Times New Roman" w:hAnsi="Consolas" w:cs="Times New Roman"/>
+          <w:color w:val="BBBBBB"/>
+          <w:sz w:val="21"/>
+          <w:szCs w:val="21"/>
+          <w:lang w:eastAsia="en-GB"/>
+        </w:rPr>
+        <w:t xml:space="preserve"> page_weighting_strategy;</w:t>
+      </w:r>
+    </w:p>
+    <w:p>
+      <w:pPr>
+        <w:shd w:val="clear" w:color="auto" w:fill="282C34"/>
+        <w:spacing w:after="0" w:line="240" w:lineRule="atLeast"/>
+        <w:ind w:firstLine="720"/>
+        <w:rPr>
+          <w:rFonts w:ascii="Consolas" w:eastAsia="Times New Roman" w:hAnsi="Consolas" w:cs="Times New Roman"/>
+          <w:color w:val="BBBBBB"/>
+          <w:sz w:val="21"/>
+          <w:szCs w:val="21"/>
+          <w:lang w:eastAsia="en-GB"/>
+        </w:rPr>
+      </w:pPr>
+      <w:r>
+        <w:rPr>
+          <w:rFonts w:ascii="Consolas" w:eastAsia="Times New Roman" w:hAnsi="Consolas" w:cs="Times New Roman"/>
+          <w:color w:val="C678DD"/>
+          <w:sz w:val="21"/>
+          <w:szCs w:val="21"/>
+          <w:lang w:eastAsia="en-GB"/>
+        </w:rPr>
+        <w:t>int</w:t>
+      </w:r>
+      <w:r>
+        <w:rPr>
+          <w:rFonts w:ascii="Consolas" w:eastAsia="Times New Roman" w:hAnsi="Consolas" w:cs="Times New Roman"/>
+          <w:color w:val="BBBBBB"/>
+          <w:sz w:val="21"/>
+          <w:szCs w:val="21"/>
+          <w:lang w:eastAsia="en-GB"/>
+        </w:rPr>
+        <w:t xml:space="preserve"> kmp_number_of_affinities;</w:t>
       </w:r>
       <w:bookmarkStart w:id="0" w:name="_GoBack"/>
       <w:bookmarkEnd w:id="0"/>
+    </w:p>
+    <w:p>
+      <w:pPr>
+        <w:shd w:val="clear" w:color="auto" w:fill="282C34"/>
+        <w:spacing w:after="0" w:line="240" w:lineRule="atLeast"/>
+        <w:rPr>
+          <w:rFonts w:ascii="Consolas" w:eastAsia="Times New Roman" w:hAnsi="Consolas" w:cs="Times New Roman"/>
+          <w:color w:val="BBBBBB"/>
+          <w:sz w:val="21"/>
+          <w:szCs w:val="21"/>
+          <w:lang w:eastAsia="en-GB"/>
+        </w:rPr>
+      </w:pPr>
+      <w:r>
+        <w:rPr>
+          <w:rFonts w:ascii="Consolas" w:eastAsia="Times New Roman" w:hAnsi="Consolas" w:cs="Times New Roman"/>
+          <w:color w:val="BBBBBB"/>
+          <w:sz w:val="21"/>
+          <w:szCs w:val="21"/>
+          <w:lang w:eastAsia="en-GB"/>
+        </w:rPr>
+        <w:t xml:space="preserve">  } </w:t>
+      </w:r>
+      <w:r>
+        <w:rPr>
+          <w:rFonts w:ascii="Consolas" w:eastAsia="Times New Roman" w:hAnsi="Consolas" w:cs="Times New Roman"/>
+          <w:color w:val="56B6C2"/>
+          <w:sz w:val="21"/>
+          <w:szCs w:val="21"/>
+          <w:lang w:eastAsia="en-GB"/>
+        </w:rPr>
+        <w:t>kmp_affinity_settings_t</w:t>
+      </w:r>
+      <w:r>
+        <w:rPr>
+          <w:rFonts w:ascii="Consolas" w:eastAsia="Times New Roman" w:hAnsi="Consolas" w:cs="Times New Roman"/>
+          <w:color w:val="BBBBBB"/>
+          <w:sz w:val="21"/>
+          <w:szCs w:val="21"/>
+          <w:lang w:eastAsia="en-GB"/>
+        </w:rPr>
+        <w:t>;</w:t>
+      </w:r>
+    </w:p>
+    <w:p>
+      <w:pPr>
+        <w:rPr>
+          <w:rFonts w:ascii="Lucida Console" w:hAnsi="Lucida Console"/>
+          <w:sz w:val="20"/>
+        </w:rPr>
+      </w:pPr>
     </w:p>
     <w:sectPr>
       <w:pgSz w:w="11906" w:h="16838"/>

</xml_diff>